<commit_message>
More effects added. Todo list changed. Manual was tweaked a little.
</commit_message>
<xml_diff>
--- a/Documentation/effects.docx
+++ b/Documentation/effects.docx
@@ -447,6 +447,9 @@
               <w:widowControl w:val="0"/>
               <w:spacing w:line="240" w:lineRule="auto"/>
             </w:pPr>
+            <w:r>
+              <w:t>Face-up: Summon a card with value 2 from your deck.</w:t>
+            </w:r>
           </w:p>
         </w:tc>
       </w:tr>
@@ -488,6 +491,9 @@
               <w:widowControl w:val="0"/>
               <w:spacing w:line="240" w:lineRule="auto"/>
             </w:pPr>
+            <w:r>
+              <w:t>Discard: Gain 1 shield.</w:t>
+            </w:r>
           </w:p>
         </w:tc>
       </w:tr>
@@ -530,7 +536,7 @@
               <w:spacing w:line="240" w:lineRule="auto"/>
             </w:pPr>
             <w:r>
-              <w:t>Face-up: Summon a card with value &lt;= 6 from the graveyard</w:t>
+              <w:t>Face-up: If this card is destroyed this turn, it can be summoned again at the end phase.</w:t>
             </w:r>
           </w:p>
         </w:tc>
@@ -614,6 +620,9 @@
               <w:widowControl w:val="0"/>
               <w:spacing w:line="240" w:lineRule="auto"/>
             </w:pPr>
+            <w:r>
+              <w:t>Face-up: Summon a card with value &lt;= 6 from the graveyard.</w:t>
+            </w:r>
           </w:p>
         </w:tc>
       </w:tr>
@@ -907,6 +916,9 @@
               <w:widowControl w:val="0"/>
               <w:spacing w:line="240" w:lineRule="auto"/>
             </w:pPr>
+            <w:r>
+              <w:t>Sacrifice Summoned: Gain 3 shields.</w:t>
+            </w:r>
           </w:p>
         </w:tc>
       </w:tr>
@@ -1174,6 +1186,9 @@
               <w:widowControl w:val="0"/>
               <w:spacing w:line="240" w:lineRule="auto"/>
             </w:pPr>
+            <w:r>
+              <w:t>Face-up: If a card you control will be destroyed by battle, you can discard 1 card to negate the attack.</w:t>
+            </w:r>
           </w:p>
         </w:tc>
       </w:tr>
@@ -1524,6 +1539,9 @@
               <w:widowControl w:val="0"/>
               <w:spacing w:line="240" w:lineRule="auto"/>
             </w:pPr>
+            <w:r>
+              <w:t>Face-up: Your opponent cannot sacrifice summon next turn.</w:t>
+            </w:r>
           </w:p>
         </w:tc>
       </w:tr>
@@ -1661,6 +1679,9 @@
               <w:widowControl w:val="0"/>
               <w:spacing w:line="240" w:lineRule="auto"/>
             </w:pPr>
+            <w:r>
+              <w:t>Face-up: You can sacrifice this card to destroy another card on either battlefield.</w:t>
+            </w:r>
           </w:p>
         </w:tc>
       </w:tr>
@@ -1703,7 +1724,7 @@
               <w:spacing w:line="240" w:lineRule="auto"/>
             </w:pPr>
             <w:r>
-              <w:t>Face-up: If this card destroys a card by battle, raise its power level by 6, and it can attack again. This can only be activated once per turn.</w:t>
+              <w:t xml:space="preserve">Face-up: If this card destroys a card by battle, raise its power level by 6, and it can attack again. </w:t>
             </w:r>
           </w:p>
         </w:tc>
@@ -1746,6 +1767,15 @@
               <w:widowControl w:val="0"/>
               <w:spacing w:line="240" w:lineRule="auto"/>
             </w:pPr>
+            <w:r>
+              <w:t xml:space="preserve">Face-up: Summon another </w:t>
+            </w:r>
+            <w:r>
+              <w:t xml:space="preserve">spades </w:t>
+            </w:r>
+            <w:r>
+              <w:t>card from your hand (with value &lt;= 6).</w:t>
+            </w:r>
           </w:p>
         </w:tc>
       </w:tr>
@@ -1831,6 +1861,9 @@
               <w:widowControl w:val="0"/>
               <w:spacing w:line="240" w:lineRule="auto"/>
             </w:pPr>
+            <w:r>
+              <w:t>Face-up: This card can attack all your opponent's cards once.</w:t>
+            </w:r>
           </w:p>
         </w:tc>
       </w:tr>
@@ -2260,7 +2293,19 @@
               <w:t xml:space="preserve">Face-up: </w:t>
             </w:r>
             <w:r>
-              <w:t>You and your opponent both select on card on the battlefield. Swap them.</w:t>
+              <w:t>You and your opponent select on</w:t>
+            </w:r>
+            <w:r>
+              <w:t>e</w:t>
+            </w:r>
+            <w:r>
+              <w:t xml:space="preserve"> card</w:t>
+            </w:r>
+            <w:r>
+              <w:t xml:space="preserve"> each</w:t>
+            </w:r>
+            <w:r>
+              <w:t xml:space="preserve"> on the battlefield. Swap them.</w:t>
             </w:r>
           </w:p>
         </w:tc>
@@ -2353,6 +2398,9 @@
             <w:r>
               <w:t>Face-up: If destroyed, draw 2 cards.</w:t>
             </w:r>
+            <w:r>
+              <w:t xml:space="preserve"> If either is a CLUB, draw an additional card.</w:t>
+            </w:r>
           </w:p>
         </w:tc>
       </w:tr>
@@ -2397,6 +2445,9 @@
             <w:r>
               <w:t>Face-up: Destroy the card that attacks this card</w:t>
             </w:r>
+            <w:r>
+              <w:t>.</w:t>
+            </w:r>
           </w:p>
         </w:tc>
       </w:tr>
@@ -2439,7 +2490,13 @@
               <w:spacing w:line="240" w:lineRule="auto"/>
             </w:pPr>
             <w:r>
-              <w:t>Face-up: Target one card on the field. It's effects are negated this turn.</w:t>
+              <w:t xml:space="preserve">Face-up: Target one card on the field. It's effects are negated </w:t>
+            </w:r>
+            <w:r>
+              <w:t>next</w:t>
+            </w:r>
+            <w:r>
+              <w:t xml:space="preserve"> turn.</w:t>
             </w:r>
           </w:p>
         </w:tc>
@@ -2612,7 +2669,13 @@
               <w:spacing w:line="240" w:lineRule="auto"/>
             </w:pPr>
             <w:r>
-              <w:t>Face-up: Your opponent cannot obtain cards from the graveyard.</w:t>
+              <w:t>Face-up: Your opponent cannot obtain cards from the graveyard</w:t>
+            </w:r>
+            <w:r>
+              <w:t xml:space="preserve"> next turn</w:t>
+            </w:r>
+            <w:r>
+              <w:t>.</w:t>
             </w:r>
           </w:p>
         </w:tc>
@@ -2658,6 +2721,9 @@
             <w:r>
               <w:t>Face-up: Discard 1 card to draw 2 cards</w:t>
             </w:r>
+            <w:r>
+              <w:t>.</w:t>
+            </w:r>
           </w:p>
         </w:tc>
       </w:tr>
@@ -2747,7 +2813,13 @@
               <w:spacing w:line="240" w:lineRule="auto"/>
             </w:pPr>
             <w:r>
-              <w:t>Face-up: Take control of one of your opponent's summoned cards (including fusions). It can't attack this turn.</w:t>
+              <w:t>Face-up: Take control of one of your opponent's summoned cards (including fusions). It can't attack this turn</w:t>
+            </w:r>
+            <w:r>
+              <w:t>, or have its effect activated</w:t>
+            </w:r>
+            <w:r>
+              <w:t>.</w:t>
             </w:r>
           </w:p>
         </w:tc>
@@ -2791,13 +2863,10 @@
               <w:spacing w:line="240" w:lineRule="auto"/>
             </w:pPr>
             <w:r>
-              <w:t>Sacrifice Summoned: Your opponent cannot sacrifice summon while this card is on the battl</w:t>
-            </w:r>
-            <w:r>
-              <w:t>efield</w:t>
-            </w:r>
-            <w:r>
-              <w:t>.</w:t>
+              <w:t>Face-up: If your hand has less than 3 cards, you can draw until you have 3 cards.</w:t>
+            </w:r>
+            <w:r>
+              <w:t xml:space="preserve"> </w:t>
             </w:r>
           </w:p>
         </w:tc>
@@ -2809,6 +2878,33 @@
       </w:pPr>
       <w:r>
         <w:br/>
+      </w:r>
+      <w:r>
+        <w:t>OTHER IDEAS:</w:t>
+      </w:r>
+    </w:p>
+    <w:p>
+      <w:pPr>
+        <w:pStyle w:val="normal0"/>
+      </w:pPr>
+      <w:r>
+        <w:tab/>
+        <w:t>- Opponent cannot discard cards this turn</w:t>
+      </w:r>
+    </w:p>
+    <w:p>
+      <w:pPr>
+        <w:pStyle w:val="normal0"/>
+      </w:pPr>
+      <w:r>
+        <w:tab/>
+        <w:t>- Target one other card. It can activ</w:t>
+      </w:r>
+      <w:r>
+        <w:t xml:space="preserve">ate its </w:t>
+      </w:r>
+      <w:r>
+        <w:t>ability again this turn.</w:t>
       </w:r>
     </w:p>
     <w:p>

</xml_diff>

<commit_message>
Added and changed some effects. Made terminology of VALUE and POWER LEVEL more consistent.
</commit_message>
<xml_diff>
--- a/Documentation/effects.docx
+++ b/Documentation/effects.docx
@@ -2029,7 +2029,13 @@
               <w:spacing w:line="240" w:lineRule="auto"/>
             </w:pPr>
             <w:r>
-              <w:t>Face-up: Reduce a card's value by 2</w:t>
+              <w:t xml:space="preserve">Face-up: Reduce a card's </w:t>
+            </w:r>
+            <w:r>
+              <w:t>power level</w:t>
+            </w:r>
+            <w:r>
+              <w:t xml:space="preserve"> by 2</w:t>
             </w:r>
           </w:p>
         </w:tc>
@@ -2073,7 +2079,16 @@
               <w:spacing w:line="240" w:lineRule="auto"/>
             </w:pPr>
             <w:r>
-              <w:t>Face-up: Target one card on the battlefield. If its value is &lt;= 9, destroy it. This card cannot attack if this effect is activated.</w:t>
+              <w:t xml:space="preserve">Face-up: Target one card on the battlefield. If its </w:t>
+            </w:r>
+            <w:r>
+              <w:t>power</w:t>
+            </w:r>
+            <w:r>
+              <w:t xml:space="preserve"> level</w:t>
+            </w:r>
+            <w:r>
+              <w:t xml:space="preserve"> is &lt;= 9, destroy it. This card cannot attack if this effect is activated.</w:t>
             </w:r>
           </w:p>
         </w:tc>
@@ -2243,7 +2258,13 @@
               <w:spacing w:line="240" w:lineRule="auto"/>
             </w:pPr>
             <w:r>
-              <w:t>Sacrifice Summoned: Reduce a card's value to 1.</w:t>
+              <w:t xml:space="preserve">Sacrifice Summoned: Reduce a card's </w:t>
+            </w:r>
+            <w:r>
+              <w:t>power level</w:t>
+            </w:r>
+            <w:r>
+              <w:t xml:space="preserve"> to 1.</w:t>
             </w:r>
           </w:p>
         </w:tc>

</xml_diff>

<commit_message>
Tweaked effects a little more
</commit_message>
<xml_diff>
--- a/Documentation/effects.docx
+++ b/Documentation/effects.docx
@@ -17,6 +17,15 @@
       <w:r>
         <w:br/>
         <w:t>{</w:t>
+      </w:r>
+    </w:p>
+    <w:p>
+      <w:pPr>
+        <w:pStyle w:val="normal0"/>
+        <w:spacing w:line="331" w:lineRule="auto"/>
+      </w:pPr>
+      <w:r>
+        <w:t>REMEMBER: NO CARDS ARE USELESS!</w:t>
       </w:r>
     </w:p>
     <w:p>
@@ -901,6 +910,12 @@
               <w:widowControl w:val="0"/>
               <w:spacing w:line="240" w:lineRule="auto"/>
             </w:pPr>
+            <w:r>
+              <w:t xml:space="preserve">Face-up: Every time you destroy an opponent's card, </w:t>
+            </w:r>
+            <w:r>
+              <w:t>put a card from the graveyard into your hand.</w:t>
+            </w:r>
           </w:p>
         </w:tc>
       </w:tr>
@@ -1761,9 +1776,6 @@
               <w:widowControl w:val="0"/>
               <w:spacing w:line="240" w:lineRule="auto"/>
             </w:pPr>
-            <w:r>
-              <w:t>Face-up: You can sacrifice this card to destroy another card on either battlefield.</w:t>
-            </w:r>
           </w:p>
         </w:tc>
       </w:tr>
@@ -2458,7 +2470,7 @@
               <w:spacing w:line="240" w:lineRule="auto"/>
             </w:pPr>
             <w:r>
-              <w:t>Face-up</w:t>
+              <w:t>Discard</w:t>
             </w:r>
             <w:r>
               <w:t>: Negate opponent’s attack and end the battle phase.</w:t>
@@ -2552,7 +2564,57 @@
               <w:spacing w:line="240" w:lineRule="auto"/>
             </w:pPr>
             <w:r>
-              <w:t>Face-up: Destroy the card that attacks this card</w:t>
+              <w:t>Face-up: You can sacrifice this card to destroy another card on either battlefield.</w:t>
+            </w:r>
+          </w:p>
+        </w:tc>
+      </w:tr>
+      <w:tr>
+        <w:tc>
+          <w:tcPr>
+            <w:tcW w:w="1020" w:type="dxa"/>
+            <w:tcMar>
+              <w:top w:w="100" w:type="dxa"/>
+              <w:left w:w="100" w:type="dxa"/>
+              <w:bottom w:w="100" w:type="dxa"/>
+              <w:right w:w="100" w:type="dxa"/>
+            </w:tcMar>
+          </w:tcPr>
+          <w:p>
+            <w:pPr>
+              <w:pStyle w:val="normal0"/>
+              <w:widowControl w:val="0"/>
+              <w:spacing w:line="240" w:lineRule="auto"/>
+            </w:pPr>
+            <w:r>
+              <w:t>6</w:t>
+            </w:r>
+          </w:p>
+        </w:tc>
+        <w:tc>
+          <w:tcPr>
+            <w:tcW w:w="7980" w:type="dxa"/>
+            <w:tcMar>
+              <w:top w:w="100" w:type="dxa"/>
+              <w:left w:w="100" w:type="dxa"/>
+              <w:bottom w:w="100" w:type="dxa"/>
+              <w:right w:w="100" w:type="dxa"/>
+            </w:tcMar>
+          </w:tcPr>
+          <w:p>
+            <w:pPr>
+              <w:pStyle w:val="normal0"/>
+              <w:widowControl w:val="0"/>
+              <w:spacing w:line="240" w:lineRule="auto"/>
+            </w:pPr>
+            <w:r>
+              <w:t>Discard</w:t>
+            </w:r>
+            <w:r>
+              <w:t xml:space="preserve">: Target one card on the field. It's effects are negated </w:t>
+            </w:r>
+            <w:r>
+              <w:t>until next turn</w:t>
             </w:r>
             <w:r>
               <w:t>.</w:t>
@@ -2578,7 +2640,7 @@
               <w:spacing w:line="240" w:lineRule="auto"/>
             </w:pPr>
             <w:r>
-              <w:t>6</w:t>
+              <w:t>7</w:t>
             </w:r>
           </w:p>
         </w:tc>
@@ -2599,60 +2661,26 @@
               <w:spacing w:line="240" w:lineRule="auto"/>
             </w:pPr>
             <w:r>
-              <w:t xml:space="preserve">Face-up: Target one card on the field. It's effects are negated </w:t>
-            </w:r>
-            <w:r>
-              <w:t>next</w:t>
-            </w:r>
-            <w:r>
-              <w:t xml:space="preserve"> turn.</w:t>
-            </w:r>
-          </w:p>
-        </w:tc>
-      </w:tr>
-      <w:tr>
-        <w:tc>
-          <w:tcPr>
-            <w:tcW w:w="1020" w:type="dxa"/>
-            <w:tcMar>
-              <w:top w:w="100" w:type="dxa"/>
-              <w:left w:w="100" w:type="dxa"/>
-              <w:bottom w:w="100" w:type="dxa"/>
-              <w:right w:w="100" w:type="dxa"/>
-            </w:tcMar>
-          </w:tcPr>
-          <w:p>
-            <w:pPr>
-              <w:pStyle w:val="normal0"/>
-              <w:widowControl w:val="0"/>
-              <w:spacing w:line="240" w:lineRule="auto"/>
-            </w:pPr>
-            <w:r>
-              <w:t>7</w:t>
-            </w:r>
-          </w:p>
-        </w:tc>
-        <w:tc>
-          <w:tcPr>
-            <w:tcW w:w="7980" w:type="dxa"/>
-            <w:tcMar>
-              <w:top w:w="100" w:type="dxa"/>
-              <w:left w:w="100" w:type="dxa"/>
-              <w:bottom w:w="100" w:type="dxa"/>
-              <w:right w:w="100" w:type="dxa"/>
-            </w:tcMar>
-          </w:tcPr>
-          <w:p>
-            <w:pPr>
-              <w:pStyle w:val="normal0"/>
-              <w:widowControl w:val="0"/>
-              <w:spacing w:line="240" w:lineRule="auto"/>
-            </w:pPr>
-            <w:r>
               <w:t xml:space="preserve">Face-up: </w:t>
             </w:r>
             <w:r>
-              <w:t>Destroy one of your opponent's shields.</w:t>
+              <w:t xml:space="preserve">Destroy </w:t>
+            </w:r>
+            <w:r>
+              <w:t>1</w:t>
+            </w:r>
+            <w:r>
+              <w:t xml:space="preserve"> of your opponent's shields.</w:t>
+            </w:r>
+            <w:r>
+              <w:br/>
+              <w:t xml:space="preserve">Discard: Destroy </w:t>
+            </w:r>
+            <w:r>
+              <w:t>2</w:t>
+            </w:r>
+            <w:r>
+              <w:t xml:space="preserve"> of your opponent's shields.</w:t>
             </w:r>
           </w:p>
         </w:tc>
@@ -3010,6 +3038,9 @@
     <w:p>
       <w:pPr>
         <w:pStyle w:val="normal0"/>
+        <w:rPr>
+          <w:i/>
+        </w:rPr>
       </w:pPr>
       <w:r>
         <w:rPr>
@@ -3019,6 +3050,9 @@
         <w:t>Face-up: Reshuffle this card into your deck to draw another card.</w:t>
       </w:r>
       <w:r>
+        <w:rPr>
+          <w:i/>
+        </w:rPr>
         <w:br w:type="page"/>
       </w:r>
     </w:p>

</xml_diff>

<commit_message>
Tweaked more effects. Started reworking the ACE effects.
</commit_message>
<xml_diff>
--- a/Documentation/effects.docx
+++ b/Documentation/effects.docx
@@ -288,7 +288,29 @@
               <w:pStyle w:val="normal0"/>
               <w:widowControl w:val="0"/>
               <w:spacing w:line="240" w:lineRule="auto"/>
-            </w:pPr>
+              <w:rPr>
+                <w:i/>
+              </w:rPr>
+            </w:pPr>
+            <w:r>
+              <w:rPr>
+                <w:i/>
+              </w:rPr>
+              <w:t>The power level of this card is 5.</w:t>
+            </w:r>
+          </w:p>
+          <w:p>
+            <w:pPr>
+              <w:pStyle w:val="normal0"/>
+              <w:widowControl w:val="0"/>
+              <w:spacing w:line="240" w:lineRule="auto"/>
+            </w:pPr>
+            <w:r>
+              <w:t>Face-up:</w:t>
+            </w:r>
+            <w:r>
+              <w:t xml:space="preserve"> </w:t>
+            </w:r>
             <w:r>
               <w:t>Transform into a suit on your battle-field. This card gains the appropriate effect:</w:t>
             </w:r>
@@ -297,8 +319,12 @@
             <w:pPr>
               <w:pStyle w:val="normal0"/>
               <w:widowControl w:val="0"/>
-              <w:spacing w:line="240" w:lineRule="auto"/>
-              <w:ind w:left="930"/>
+              <w:numPr>
+                <w:ilvl w:val="0"/>
+                <w:numId w:val="2"/>
+              </w:numPr>
+              <w:spacing w:line="240" w:lineRule="auto"/>
+              <w:ind w:left="735" w:hanging="375"/>
             </w:pPr>
             <w:r>
               <w:t>Hearts:</w:t>
@@ -308,8 +334,12 @@
             <w:pPr>
               <w:pStyle w:val="normal0"/>
               <w:widowControl w:val="0"/>
-              <w:spacing w:line="240" w:lineRule="auto"/>
-              <w:ind w:left="930"/>
+              <w:numPr>
+                <w:ilvl w:val="0"/>
+                <w:numId w:val="2"/>
+              </w:numPr>
+              <w:spacing w:line="240" w:lineRule="auto"/>
+              <w:ind w:left="735" w:hanging="375"/>
             </w:pPr>
             <w:r>
               <w:t>Diamonds:</w:t>
@@ -319,19 +349,30 @@
             <w:pPr>
               <w:pStyle w:val="normal0"/>
               <w:widowControl w:val="0"/>
-              <w:spacing w:line="240" w:lineRule="auto"/>
-              <w:ind w:left="930"/>
+              <w:numPr>
+                <w:ilvl w:val="0"/>
+                <w:numId w:val="2"/>
+              </w:numPr>
+              <w:spacing w:line="240" w:lineRule="auto"/>
+              <w:ind w:left="735" w:hanging="375"/>
             </w:pPr>
             <w:r>
               <w:t xml:space="preserve">Spades: </w:t>
             </w:r>
-          </w:p>
-          <w:p>
-            <w:pPr>
-              <w:pStyle w:val="normal0"/>
-              <w:widowControl w:val="0"/>
-              <w:spacing w:line="240" w:lineRule="auto"/>
-              <w:ind w:left="930"/>
+            <w:r>
+              <w:t>If your opponent has more cards in their hand, draw 3 cards. If your opponent has more cards in their battlefield, discard 2 cards from their hand.</w:t>
+            </w:r>
+          </w:p>
+          <w:p>
+            <w:pPr>
+              <w:pStyle w:val="normal0"/>
+              <w:widowControl w:val="0"/>
+              <w:numPr>
+                <w:ilvl w:val="0"/>
+                <w:numId w:val="2"/>
+              </w:numPr>
+              <w:spacing w:line="240" w:lineRule="auto"/>
+              <w:ind w:left="735" w:hanging="375"/>
             </w:pPr>
             <w:r>
               <w:t>Clubs:</w:t>
@@ -428,7 +469,13 @@
               <w:spacing w:line="240" w:lineRule="auto"/>
             </w:pPr>
             <w:r>
-              <w:t>Discard: Draw 1 card. If either card was the same suit as the Ace discarded, draw 2 more cards. Then reveal all 3 cards drawn.</w:t>
+              <w:t xml:space="preserve">Discard: </w:t>
+            </w:r>
+            <w:r>
+              <w:t>For e</w:t>
+            </w:r>
+            <w:r>
+              <w:t>ach opponent's cards destroyed this turn, draw 1 card. At the end phase, draw 1 card.</w:t>
             </w:r>
           </w:p>
         </w:tc>
@@ -823,7 +870,13 @@
               <w:spacing w:line="240" w:lineRule="auto"/>
             </w:pPr>
             <w:r>
-              <w:t>Face-up: Summon a hearts from the graveyard.</w:t>
+              <w:t xml:space="preserve">Face-up: Summon a </w:t>
+            </w:r>
+            <w:r>
+              <w:t>HEART card</w:t>
+            </w:r>
+            <w:r>
+              <w:t xml:space="preserve"> from the graveyard.</w:t>
             </w:r>
           </w:p>
         </w:tc>
@@ -957,6 +1010,9 @@
               <w:widowControl w:val="0"/>
               <w:spacing w:line="240" w:lineRule="auto"/>
             </w:pPr>
+            <w:r>
+              <w:t>Sacrifice Summoned: Shuffle all heart cards from your graveyard into your deck.</w:t>
+            </w:r>
           </w:p>
         </w:tc>
       </w:tr>
@@ -1089,9 +1145,6 @@
               <w:widowControl w:val="0"/>
               <w:spacing w:line="240" w:lineRule="auto"/>
             </w:pPr>
-            <w:r>
-              <w:t>Discard: Draw 1 card. If either card was the same suit as the Ace discarded, draw 2 more cards. Then reveal all 3 cards drawn.</w:t>
-            </w:r>
           </w:p>
         </w:tc>
       </w:tr>
@@ -1140,7 +1193,16 @@
               <w:t xml:space="preserve"> </w:t>
             </w:r>
             <w:r>
-              <w:t>one can attack for two turns. (can’t be re-activated whilst this effect is in play)</w:t>
+              <w:t xml:space="preserve">one can attack for </w:t>
+            </w:r>
+            <w:r>
+              <w:t>2</w:t>
+            </w:r>
+            <w:r>
+              <w:t xml:space="preserve"> turns. (can’t be re-activated whilst this effect is in play)</w:t>
+            </w:r>
+            <w:r>
+              <w:t>.</w:t>
             </w:r>
           </w:p>
         </w:tc>
@@ -1239,6 +1301,9 @@
             <w:r>
               <w:t>Face-up: Can’t be destroyed by battle</w:t>
             </w:r>
+            <w:r>
+              <w:t>.</w:t>
+            </w:r>
           </w:p>
         </w:tc>
       </w:tr>
@@ -1373,7 +1438,16 @@
               <w:spacing w:line="240" w:lineRule="auto"/>
             </w:pPr>
             <w:r>
-              <w:t>Face-up: Summon another diamonds with value &lt;= 4 from deck or hand</w:t>
+              <w:t xml:space="preserve">Face-up: Summon another </w:t>
+            </w:r>
+            <w:r>
+              <w:t>DIAMOND card</w:t>
+            </w:r>
+            <w:r>
+              <w:t xml:space="preserve"> with value &lt;= 4 from deck or hand</w:t>
+            </w:r>
+            <w:r>
+              <w:t>.</w:t>
             </w:r>
           </w:p>
         </w:tc>
@@ -1416,9 +1490,6 @@
               <w:widowControl w:val="0"/>
               <w:spacing w:line="240" w:lineRule="auto"/>
             </w:pPr>
-            <w:r>
-              <w:t>Face-up: Can be destroyed twice by battle before being sent to the graveyard.</w:t>
-            </w:r>
           </w:p>
         </w:tc>
       </w:tr>
@@ -1506,6 +1577,9 @@
             </w:pPr>
             <w:r>
               <w:t>Face-up: Summon two blank cards (0 power, cannot be sacrificed)</w:t>
+            </w:r>
+            <w:r>
+              <w:t>.</w:t>
             </w:r>
           </w:p>
         </w:tc>
@@ -1733,7 +1807,22 @@
               <w:spacing w:line="240" w:lineRule="auto"/>
             </w:pPr>
             <w:r>
-              <w:t>Discard: Draw 1 card. If either card was the same suit as the Ace discarded, draw 2 more cards. Then reveal all 3 cards drawn.</w:t>
+              <w:t xml:space="preserve">Discard: </w:t>
+            </w:r>
+            <w:r>
+              <w:t>Increase the power level of a SPADE card to the highest power level on the opponent's battlefield</w:t>
+            </w:r>
+            <w:r>
+              <w:t xml:space="preserve"> until the end phase</w:t>
+            </w:r>
+            <w:r>
+              <w:t>.</w:t>
+            </w:r>
+            <w:r>
+              <w:t xml:space="preserve"> </w:t>
+            </w:r>
+            <w:r>
+              <w:t>At the end phase, draw one card.</w:t>
             </w:r>
           </w:p>
         </w:tc>
@@ -1776,6 +1865,12 @@
               <w:widowControl w:val="0"/>
               <w:spacing w:line="240" w:lineRule="auto"/>
             </w:pPr>
+            <w:r>
+              <w:t xml:space="preserve">Face-up: Reduce a card's power level by </w:t>
+            </w:r>
+            <w:r>
+              <w:t>2.</w:t>
+            </w:r>
           </w:p>
         </w:tc>
       </w:tr>
@@ -1867,9 +1962,6 @@
               <w:widowControl w:val="0"/>
               <w:spacing w:line="240" w:lineRule="auto"/>
             </w:pPr>
-            <w:r>
-              <w:t>Face-up: If this card is destroyed this turn, it can be summoned again at the end phase.</w:t>
-            </w:r>
           </w:p>
         </w:tc>
       </w:tr>
@@ -1999,6 +2091,9 @@
             <w:r>
               <w:t>Face-up: Can attack twice in the battle phase</w:t>
             </w:r>
+            <w:r>
+              <w:t>.</w:t>
+            </w:r>
           </w:p>
         </w:tc>
       </w:tr>
@@ -2041,13 +2136,19 @@
               <w:spacing w:line="240" w:lineRule="auto"/>
             </w:pPr>
             <w:r>
-              <w:t xml:space="preserve">Face-up: Reduce a card's </w:t>
-            </w:r>
-            <w:r>
-              <w:t>power level</w:t>
-            </w:r>
-            <w:r>
-              <w:t xml:space="preserve"> by 2</w:t>
+              <w:t xml:space="preserve">Face-up: </w:t>
+            </w:r>
+            <w:r>
+              <w:t xml:space="preserve">Halve a card's power level until </w:t>
+            </w:r>
+            <w:r>
+              <w:t xml:space="preserve">the </w:t>
+            </w:r>
+            <w:r>
+              <w:t>end phase</w:t>
+            </w:r>
+            <w:r>
+              <w:t>.</w:t>
             </w:r>
           </w:p>
         </w:tc>
@@ -2187,6 +2288,9 @@
               <w:widowControl w:val="0"/>
               <w:spacing w:line="240" w:lineRule="auto"/>
             </w:pPr>
+            <w:r>
+              <w:t>Sacrifice Summoned: Increase this card's power level by 1 for every SPADE card in your graveyard.</w:t>
+            </w:r>
           </w:p>
         </w:tc>
       </w:tr>
@@ -2367,7 +2471,34 @@
               <w:spacing w:line="240" w:lineRule="auto"/>
             </w:pPr>
             <w:r>
-              <w:t>Discard: Draw 1 card. If either card was the same suit as the Ace discarded, draw 2 more cards. Then reveal all 3 cards drawn.</w:t>
+              <w:t xml:space="preserve">Discard: Draw </w:t>
+            </w:r>
+            <w:r>
+              <w:t>2</w:t>
+            </w:r>
+            <w:r>
+              <w:t xml:space="preserve"> card</w:t>
+            </w:r>
+            <w:r>
+              <w:t>s</w:t>
+            </w:r>
+            <w:r>
+              <w:t xml:space="preserve">. If either card </w:t>
+            </w:r>
+            <w:r>
+              <w:t>was a CLUB</w:t>
+            </w:r>
+            <w:r>
+              <w:t xml:space="preserve">, draw </w:t>
+            </w:r>
+            <w:r>
+              <w:t>2 additional cards</w:t>
+            </w:r>
+            <w:r>
+              <w:t>, then discard 1 card</w:t>
+            </w:r>
+            <w:r>
+              <w:t>.</w:t>
             </w:r>
           </w:p>
         </w:tc>
@@ -2470,10 +2601,154 @@
               <w:spacing w:line="240" w:lineRule="auto"/>
             </w:pPr>
             <w:r>
+              <w:t>Face-up: One card on the field may not attack next turn.</w:t>
+            </w:r>
+          </w:p>
+        </w:tc>
+      </w:tr>
+      <w:tr>
+        <w:tc>
+          <w:tcPr>
+            <w:tcW w:w="1020" w:type="dxa"/>
+            <w:tcMar>
+              <w:top w:w="100" w:type="dxa"/>
+              <w:left w:w="100" w:type="dxa"/>
+              <w:bottom w:w="100" w:type="dxa"/>
+              <w:right w:w="100" w:type="dxa"/>
+            </w:tcMar>
+          </w:tcPr>
+          <w:p>
+            <w:pPr>
+              <w:pStyle w:val="normal0"/>
+              <w:widowControl w:val="0"/>
+              <w:spacing w:line="240" w:lineRule="auto"/>
+            </w:pPr>
+            <w:r>
+              <w:t>4</w:t>
+            </w:r>
+          </w:p>
+        </w:tc>
+        <w:tc>
+          <w:tcPr>
+            <w:tcW w:w="7980" w:type="dxa"/>
+            <w:tcMar>
+              <w:top w:w="100" w:type="dxa"/>
+              <w:left w:w="100" w:type="dxa"/>
+              <w:bottom w:w="100" w:type="dxa"/>
+              <w:right w:w="100" w:type="dxa"/>
+            </w:tcMar>
+          </w:tcPr>
+          <w:p>
+            <w:pPr>
+              <w:pStyle w:val="normal0"/>
+              <w:widowControl w:val="0"/>
+              <w:spacing w:line="240" w:lineRule="auto"/>
+            </w:pPr>
+            <w:r>
+              <w:t xml:space="preserve">Face-up: </w:t>
+            </w:r>
+            <w:r>
+              <w:t>Reshuffle this card into your deck to draw another card.</w:t>
+            </w:r>
+          </w:p>
+        </w:tc>
+      </w:tr>
+      <w:tr>
+        <w:tc>
+          <w:tcPr>
+            <w:tcW w:w="1020" w:type="dxa"/>
+            <w:tcMar>
+              <w:top w:w="100" w:type="dxa"/>
+              <w:left w:w="100" w:type="dxa"/>
+              <w:bottom w:w="100" w:type="dxa"/>
+              <w:right w:w="100" w:type="dxa"/>
+            </w:tcMar>
+          </w:tcPr>
+          <w:p>
+            <w:pPr>
+              <w:pStyle w:val="normal0"/>
+              <w:widowControl w:val="0"/>
+              <w:spacing w:line="240" w:lineRule="auto"/>
+            </w:pPr>
+            <w:r>
+              <w:t>5</w:t>
+            </w:r>
+          </w:p>
+        </w:tc>
+        <w:tc>
+          <w:tcPr>
+            <w:tcW w:w="7980" w:type="dxa"/>
+            <w:tcMar>
+              <w:top w:w="100" w:type="dxa"/>
+              <w:left w:w="100" w:type="dxa"/>
+              <w:bottom w:w="100" w:type="dxa"/>
+              <w:right w:w="100" w:type="dxa"/>
+            </w:tcMar>
+          </w:tcPr>
+          <w:p>
+            <w:pPr>
+              <w:pStyle w:val="normal0"/>
+              <w:widowControl w:val="0"/>
+              <w:spacing w:line="240" w:lineRule="auto"/>
+            </w:pPr>
+            <w:r>
+              <w:t>Face-up: You can sacrifice this card to destroy another card on either battlefield.</w:t>
+            </w:r>
+          </w:p>
+        </w:tc>
+      </w:tr>
+      <w:tr>
+        <w:tc>
+          <w:tcPr>
+            <w:tcW w:w="1020" w:type="dxa"/>
+            <w:tcMar>
+              <w:top w:w="100" w:type="dxa"/>
+              <w:left w:w="100" w:type="dxa"/>
+              <w:bottom w:w="100" w:type="dxa"/>
+              <w:right w:w="100" w:type="dxa"/>
+            </w:tcMar>
+          </w:tcPr>
+          <w:p>
+            <w:pPr>
+              <w:pStyle w:val="normal0"/>
+              <w:widowControl w:val="0"/>
+              <w:spacing w:line="240" w:lineRule="auto"/>
+            </w:pPr>
+            <w:r>
+              <w:t>6</w:t>
+            </w:r>
+          </w:p>
+        </w:tc>
+        <w:tc>
+          <w:tcPr>
+            <w:tcW w:w="7980" w:type="dxa"/>
+            <w:tcMar>
+              <w:top w:w="100" w:type="dxa"/>
+              <w:left w:w="100" w:type="dxa"/>
+              <w:bottom w:w="100" w:type="dxa"/>
+              <w:right w:w="100" w:type="dxa"/>
+            </w:tcMar>
+          </w:tcPr>
+          <w:p>
+            <w:pPr>
+              <w:pStyle w:val="normal0"/>
+              <w:widowControl w:val="0"/>
+              <w:spacing w:line="240" w:lineRule="auto"/>
+            </w:pPr>
+            <w:r>
               <w:t>Discard</w:t>
             </w:r>
             <w:r>
-              <w:t>: Negate opponent’s attack and end the battle phase.</w:t>
+              <w:t xml:space="preserve">: Target one card on the field. </w:t>
+            </w:r>
+            <w:r>
+              <w:t>While it's on the battlefield, it's effects cannot be acti</w:t>
+            </w:r>
+            <w:r>
+              <w:t>vated</w:t>
+            </w:r>
+            <w:r>
+              <w:t>.</w:t>
             </w:r>
           </w:p>
         </w:tc>
@@ -2496,7 +2771,7 @@
               <w:spacing w:line="240" w:lineRule="auto"/>
             </w:pPr>
             <w:r>
-              <w:t>4</w:t>
+              <w:t>7</w:t>
             </w:r>
           </w:p>
         </w:tc>
@@ -2517,10 +2792,16 @@
               <w:spacing w:line="240" w:lineRule="auto"/>
             </w:pPr>
             <w:r>
-              <w:t>Face-up: If destroyed, draw 2 cards.</w:t>
-            </w:r>
-            <w:r>
-              <w:t xml:space="preserve"> If either is a CLUB, draw an additional card.</w:t>
+              <w:t xml:space="preserve">Face-up: </w:t>
+            </w:r>
+            <w:r>
+              <w:t xml:space="preserve">Send this card to the graveyard to destroy </w:t>
+            </w:r>
+            <w:r>
+              <w:t>2</w:t>
+            </w:r>
+            <w:r>
+              <w:t xml:space="preserve"> of your opponent's shields.</w:t>
             </w:r>
           </w:p>
         </w:tc>
@@ -2543,7 +2824,7 @@
               <w:spacing w:line="240" w:lineRule="auto"/>
             </w:pPr>
             <w:r>
-              <w:t>5</w:t>
+              <w:t>8</w:t>
             </w:r>
           </w:p>
         </w:tc>
@@ -2562,9 +2843,10 @@
               <w:pStyle w:val="normal0"/>
               <w:widowControl w:val="0"/>
               <w:spacing w:line="240" w:lineRule="auto"/>
-            </w:pPr>
-            <w:r>
-              <w:t>Face-up: You can sacrifice this card to destroy another card on either battlefield.</w:t>
+              <w:contextualSpacing/>
+            </w:pPr>
+            <w:r>
+              <w:t>Face-up: Target one other card. It can activate its ability again this turn.</w:t>
             </w:r>
           </w:p>
         </w:tc>
@@ -2587,7 +2869,7 @@
               <w:spacing w:line="240" w:lineRule="auto"/>
             </w:pPr>
             <w:r>
-              <w:t>6</w:t>
+              <w:t>9</w:t>
             </w:r>
           </w:p>
         </w:tc>
@@ -2608,13 +2890,10 @@
               <w:spacing w:line="240" w:lineRule="auto"/>
             </w:pPr>
             <w:r>
-              <w:t>Discard</w:t>
-            </w:r>
-            <w:r>
-              <w:t xml:space="preserve">: Target one card on the field. It's effects are negated </w:t>
-            </w:r>
-            <w:r>
-              <w:t>until next turn</w:t>
+              <w:t>Face-up: Your opponent cannot obtain cards from the graveyard</w:t>
+            </w:r>
+            <w:r>
+              <w:t xml:space="preserve"> next turn</w:t>
             </w:r>
             <w:r>
               <w:t>.</w:t>
@@ -2640,7 +2919,7 @@
               <w:spacing w:line="240" w:lineRule="auto"/>
             </w:pPr>
             <w:r>
-              <w:t>7</w:t>
+              <w:t>10</w:t>
             </w:r>
           </w:p>
         </w:tc>
@@ -2661,26 +2940,16 @@
               <w:spacing w:line="240" w:lineRule="auto"/>
             </w:pPr>
             <w:r>
-              <w:t xml:space="preserve">Face-up: </w:t>
-            </w:r>
-            <w:r>
-              <w:t xml:space="preserve">Destroy </w:t>
-            </w:r>
-            <w:r>
-              <w:t>1</w:t>
-            </w:r>
-            <w:r>
-              <w:t xml:space="preserve"> of your opponent's shields.</w:t>
-            </w:r>
-            <w:r>
-              <w:br/>
-              <w:t xml:space="preserve">Discard: Destroy </w:t>
+              <w:t xml:space="preserve">Face-up: Discard 1 card to draw </w:t>
             </w:r>
             <w:r>
               <w:t>2</w:t>
             </w:r>
             <w:r>
-              <w:t xml:space="preserve"> of your opponent's shields.</w:t>
+              <w:t xml:space="preserve"> cards</w:t>
+            </w:r>
+            <w:r>
+              <w:t>.</w:t>
             </w:r>
           </w:p>
         </w:tc>
@@ -2703,7 +2972,7 @@
               <w:spacing w:line="240" w:lineRule="auto"/>
             </w:pPr>
             <w:r>
-              <w:t>8</w:t>
+              <w:t>J</w:t>
             </w:r>
           </w:p>
         </w:tc>
@@ -2722,10 +2991,18 @@
               <w:pStyle w:val="normal0"/>
               <w:widowControl w:val="0"/>
               <w:spacing w:line="240" w:lineRule="auto"/>
-              <w:contextualSpacing/>
-            </w:pPr>
-            <w:r>
-              <w:t>Face-up: Target one other card. It can activate its ability again this turn.</w:t>
+            </w:pPr>
+            <w:r>
+              <w:t>Sacrifice Summoned</w:t>
+            </w:r>
+            <w:r>
+              <w:t xml:space="preserve">: None of your opponent's cards can be activated for 2 </w:t>
+            </w:r>
+            <w:r>
+              <w:t xml:space="preserve">of their </w:t>
+            </w:r>
+            <w:r>
+              <w:t>turns.</w:t>
             </w:r>
           </w:p>
         </w:tc>
@@ -2748,7 +3025,7 @@
               <w:spacing w:line="240" w:lineRule="auto"/>
             </w:pPr>
             <w:r>
-              <w:t>9</w:t>
+              <w:t>Q</w:t>
             </w:r>
           </w:p>
         </w:tc>
@@ -2769,10 +3046,10 @@
               <w:spacing w:line="240" w:lineRule="auto"/>
             </w:pPr>
             <w:r>
-              <w:t>Face-up: Your opponent cannot obtain cards from the graveyard</w:t>
-            </w:r>
-            <w:r>
-              <w:t xml:space="preserve"> next turn</w:t>
+              <w:t>Face-up: Take control of one of your opponent's summoned cards (including fusions). It can't attack this turn</w:t>
+            </w:r>
+            <w:r>
+              <w:t>, or have its effect activated</w:t>
             </w:r>
             <w:r>
               <w:t>.</w:t>
@@ -2798,7 +3075,7 @@
               <w:spacing w:line="240" w:lineRule="auto"/>
             </w:pPr>
             <w:r>
-              <w:t>10</w:t>
+              <w:t>K</w:t>
             </w:r>
           </w:p>
         </w:tc>
@@ -2819,157 +3096,19 @@
               <w:spacing w:line="240" w:lineRule="auto"/>
             </w:pPr>
             <w:r>
-              <w:t>Face-up: Discard 1 card to draw 2 cards</w:t>
-            </w:r>
-            <w:r>
-              <w:t>.</w:t>
-            </w:r>
-          </w:p>
-        </w:tc>
-      </w:tr>
-      <w:tr>
-        <w:tc>
-          <w:tcPr>
-            <w:tcW w:w="1020" w:type="dxa"/>
-            <w:tcMar>
-              <w:top w:w="100" w:type="dxa"/>
-              <w:left w:w="100" w:type="dxa"/>
-              <w:bottom w:w="100" w:type="dxa"/>
-              <w:right w:w="100" w:type="dxa"/>
-            </w:tcMar>
-          </w:tcPr>
-          <w:p>
-            <w:pPr>
-              <w:pStyle w:val="normal0"/>
-              <w:widowControl w:val="0"/>
-              <w:spacing w:line="240" w:lineRule="auto"/>
-            </w:pPr>
-            <w:r>
-              <w:t>J</w:t>
-            </w:r>
-          </w:p>
-        </w:tc>
-        <w:tc>
-          <w:tcPr>
-            <w:tcW w:w="7980" w:type="dxa"/>
-            <w:tcMar>
-              <w:top w:w="100" w:type="dxa"/>
-              <w:left w:w="100" w:type="dxa"/>
-              <w:bottom w:w="100" w:type="dxa"/>
-              <w:right w:w="100" w:type="dxa"/>
-            </w:tcMar>
-          </w:tcPr>
-          <w:p>
-            <w:pPr>
-              <w:pStyle w:val="normal0"/>
-              <w:widowControl w:val="0"/>
-              <w:spacing w:line="240" w:lineRule="auto"/>
-            </w:pPr>
-            <w:r>
-              <w:t>Sacrifice Summoned</w:t>
-            </w:r>
-            <w:r>
-              <w:t xml:space="preserve">: None of your opponent's cards can be activated for 2 </w:t>
-            </w:r>
-            <w:r>
-              <w:t xml:space="preserve">of their </w:t>
-            </w:r>
-            <w:r>
-              <w:t>turns.</w:t>
-            </w:r>
-          </w:p>
-        </w:tc>
-      </w:tr>
-      <w:tr>
-        <w:tc>
-          <w:tcPr>
-            <w:tcW w:w="1020" w:type="dxa"/>
-            <w:tcMar>
-              <w:top w:w="100" w:type="dxa"/>
-              <w:left w:w="100" w:type="dxa"/>
-              <w:bottom w:w="100" w:type="dxa"/>
-              <w:right w:w="100" w:type="dxa"/>
-            </w:tcMar>
-          </w:tcPr>
-          <w:p>
-            <w:pPr>
-              <w:pStyle w:val="normal0"/>
-              <w:widowControl w:val="0"/>
-              <w:spacing w:line="240" w:lineRule="auto"/>
-            </w:pPr>
-            <w:r>
-              <w:t>Q</w:t>
-            </w:r>
-          </w:p>
-        </w:tc>
-        <w:tc>
-          <w:tcPr>
-            <w:tcW w:w="7980" w:type="dxa"/>
-            <w:tcMar>
-              <w:top w:w="100" w:type="dxa"/>
-              <w:left w:w="100" w:type="dxa"/>
-              <w:bottom w:w="100" w:type="dxa"/>
-              <w:right w:w="100" w:type="dxa"/>
-            </w:tcMar>
-          </w:tcPr>
-          <w:p>
-            <w:pPr>
-              <w:pStyle w:val="normal0"/>
-              <w:widowControl w:val="0"/>
-              <w:spacing w:line="240" w:lineRule="auto"/>
-            </w:pPr>
-            <w:r>
-              <w:t>Face-up: Take control of one of your opponent's summoned cards (including fusions). It can't attack this turn</w:t>
-            </w:r>
-            <w:r>
-              <w:t>, or have its effect activated</w:t>
-            </w:r>
-            <w:r>
-              <w:t>.</w:t>
-            </w:r>
-          </w:p>
-        </w:tc>
-      </w:tr>
-      <w:tr>
-        <w:tc>
-          <w:tcPr>
-            <w:tcW w:w="1020" w:type="dxa"/>
-            <w:tcMar>
-              <w:top w:w="100" w:type="dxa"/>
-              <w:left w:w="100" w:type="dxa"/>
-              <w:bottom w:w="100" w:type="dxa"/>
-              <w:right w:w="100" w:type="dxa"/>
-            </w:tcMar>
-          </w:tcPr>
-          <w:p>
-            <w:pPr>
-              <w:pStyle w:val="normal0"/>
-              <w:widowControl w:val="0"/>
-              <w:spacing w:line="240" w:lineRule="auto"/>
-            </w:pPr>
-            <w:r>
-              <w:t>K</w:t>
-            </w:r>
-          </w:p>
-        </w:tc>
-        <w:tc>
-          <w:tcPr>
-            <w:tcW w:w="7980" w:type="dxa"/>
-            <w:tcMar>
-              <w:top w:w="100" w:type="dxa"/>
-              <w:left w:w="100" w:type="dxa"/>
-              <w:bottom w:w="100" w:type="dxa"/>
-              <w:right w:w="100" w:type="dxa"/>
-            </w:tcMar>
-          </w:tcPr>
-          <w:p>
-            <w:pPr>
-              <w:pStyle w:val="normal0"/>
-              <w:widowControl w:val="0"/>
-              <w:spacing w:line="240" w:lineRule="auto"/>
-            </w:pPr>
-            <w:r>
-              <w:t>Face-up: If your hand has less than 3 cards, you can draw until you have 3 cards.</w:t>
+              <w:t>Face-</w:t>
+            </w:r>
+            <w:r>
+              <w:t>up: If your hand has less than 3</w:t>
+            </w:r>
+            <w:r>
+              <w:t xml:space="preserve"> card</w:t>
+            </w:r>
+            <w:r>
+              <w:t>s, you can draw until you have 3</w:t>
+            </w:r>
+            <w:r>
+              <w:t xml:space="preserve"> cards.</w:t>
             </w:r>
             <w:r>
               <w:t xml:space="preserve"> </w:t>
@@ -3042,13 +3181,6 @@
           <w:i/>
         </w:rPr>
       </w:pPr>
-      <w:r>
-        <w:rPr>
-          <w:i/>
-        </w:rPr>
-        <w:tab/>
-        <w:t>Face-up: Reshuffle this card into your deck to draw another card.</w:t>
-      </w:r>
       <w:r>
         <w:rPr>
           <w:i/>
@@ -3231,8 +3363,124 @@
       </w:rPr>
     </w:lvl>
   </w:abstractNum>
+  <w:abstractNum w:abstractNumId="1">
+    <w:nsid w:val="30294DE3"/>
+    <w:multiLevelType w:val="hybridMultilevel"/>
+    <w:tmpl w:val="6736102A"/>
+    <w:lvl w:ilvl="0" w:tplc="04090001">
+      <w:start w:val="1"/>
+      <w:numFmt w:val="bullet"/>
+      <w:lvlText w:val=""/>
+      <w:lvlJc w:val="left"/>
+      <w:pPr>
+        <w:ind w:left="720" w:hanging="360"/>
+      </w:pPr>
+      <w:rPr>
+        <w:rFonts w:ascii="Symbol" w:hAnsi="Symbol" w:hint="default"/>
+      </w:rPr>
+    </w:lvl>
+    <w:lvl w:ilvl="1" w:tplc="04090003" w:tentative="1">
+      <w:start w:val="1"/>
+      <w:numFmt w:val="bullet"/>
+      <w:lvlText w:val="o"/>
+      <w:lvlJc w:val="left"/>
+      <w:pPr>
+        <w:ind w:left="1440" w:hanging="360"/>
+      </w:pPr>
+      <w:rPr>
+        <w:rFonts w:ascii="Courier New" w:hAnsi="Courier New" w:cs="Courier New" w:hint="default"/>
+      </w:rPr>
+    </w:lvl>
+    <w:lvl w:ilvl="2" w:tplc="04090005" w:tentative="1">
+      <w:start w:val="1"/>
+      <w:numFmt w:val="bullet"/>
+      <w:lvlText w:val=""/>
+      <w:lvlJc w:val="left"/>
+      <w:pPr>
+        <w:ind w:left="2160" w:hanging="360"/>
+      </w:pPr>
+      <w:rPr>
+        <w:rFonts w:ascii="Wingdings" w:hAnsi="Wingdings" w:hint="default"/>
+      </w:rPr>
+    </w:lvl>
+    <w:lvl w:ilvl="3" w:tplc="04090001" w:tentative="1">
+      <w:start w:val="1"/>
+      <w:numFmt w:val="bullet"/>
+      <w:lvlText w:val=""/>
+      <w:lvlJc w:val="left"/>
+      <w:pPr>
+        <w:ind w:left="2880" w:hanging="360"/>
+      </w:pPr>
+      <w:rPr>
+        <w:rFonts w:ascii="Symbol" w:hAnsi="Symbol" w:hint="default"/>
+      </w:rPr>
+    </w:lvl>
+    <w:lvl w:ilvl="4" w:tplc="04090003" w:tentative="1">
+      <w:start w:val="1"/>
+      <w:numFmt w:val="bullet"/>
+      <w:lvlText w:val="o"/>
+      <w:lvlJc w:val="left"/>
+      <w:pPr>
+        <w:ind w:left="3600" w:hanging="360"/>
+      </w:pPr>
+      <w:rPr>
+        <w:rFonts w:ascii="Courier New" w:hAnsi="Courier New" w:cs="Courier New" w:hint="default"/>
+      </w:rPr>
+    </w:lvl>
+    <w:lvl w:ilvl="5" w:tplc="04090005" w:tentative="1">
+      <w:start w:val="1"/>
+      <w:numFmt w:val="bullet"/>
+      <w:lvlText w:val=""/>
+      <w:lvlJc w:val="left"/>
+      <w:pPr>
+        <w:ind w:left="4320" w:hanging="360"/>
+      </w:pPr>
+      <w:rPr>
+        <w:rFonts w:ascii="Wingdings" w:hAnsi="Wingdings" w:hint="default"/>
+      </w:rPr>
+    </w:lvl>
+    <w:lvl w:ilvl="6" w:tplc="04090001" w:tentative="1">
+      <w:start w:val="1"/>
+      <w:numFmt w:val="bullet"/>
+      <w:lvlText w:val=""/>
+      <w:lvlJc w:val="left"/>
+      <w:pPr>
+        <w:ind w:left="5040" w:hanging="360"/>
+      </w:pPr>
+      <w:rPr>
+        <w:rFonts w:ascii="Symbol" w:hAnsi="Symbol" w:hint="default"/>
+      </w:rPr>
+    </w:lvl>
+    <w:lvl w:ilvl="7" w:tplc="04090003" w:tentative="1">
+      <w:start w:val="1"/>
+      <w:numFmt w:val="bullet"/>
+      <w:lvlText w:val="o"/>
+      <w:lvlJc w:val="left"/>
+      <w:pPr>
+        <w:ind w:left="5760" w:hanging="360"/>
+      </w:pPr>
+      <w:rPr>
+        <w:rFonts w:ascii="Courier New" w:hAnsi="Courier New" w:cs="Courier New" w:hint="default"/>
+      </w:rPr>
+    </w:lvl>
+    <w:lvl w:ilvl="8" w:tplc="04090005" w:tentative="1">
+      <w:start w:val="1"/>
+      <w:numFmt w:val="bullet"/>
+      <w:lvlText w:val=""/>
+      <w:lvlJc w:val="left"/>
+      <w:pPr>
+        <w:ind w:left="6480" w:hanging="360"/>
+      </w:pPr>
+      <w:rPr>
+        <w:rFonts w:ascii="Wingdings" w:hAnsi="Wingdings" w:hint="default"/>
+      </w:rPr>
+    </w:lvl>
+  </w:abstractNum>
   <w:num w:numId="1">
     <w:abstractNumId w:val="0"/>
+  </w:num>
+  <w:num w:numId="2">
+    <w:abstractNumId w:val="1"/>
   </w:num>
 </w:numbering>
 </file>

</xml_diff>

<commit_message>
Cards added to dropdown list
</commit_message>
<xml_diff>
--- a/Documentation/effects.docx
+++ b/Documentation/effects.docx
@@ -288,94 +288,10 @@
               <w:pStyle w:val="normal0"/>
               <w:widowControl w:val="0"/>
               <w:spacing w:line="240" w:lineRule="auto"/>
-              <w:rPr>
-                <w:i/>
-              </w:rPr>
-            </w:pPr>
-            <w:r>
-              <w:rPr>
-                <w:i/>
-              </w:rPr>
-              <w:t>The power level of this card is 5.</w:t>
-            </w:r>
-          </w:p>
-          <w:p>
-            <w:pPr>
-              <w:pStyle w:val="normal0"/>
-              <w:widowControl w:val="0"/>
-              <w:spacing w:line="240" w:lineRule="auto"/>
-            </w:pPr>
-            <w:r>
-              <w:t>Face-up:</w:t>
-            </w:r>
-            <w:r>
-              <w:t xml:space="preserve"> </w:t>
-            </w:r>
-            <w:r>
-              <w:t>Transform into a suit on your battle-field. This card gains the appropriate effect:</w:t>
-            </w:r>
-          </w:p>
-          <w:p>
-            <w:pPr>
-              <w:pStyle w:val="normal0"/>
-              <w:widowControl w:val="0"/>
-              <w:numPr>
-                <w:ilvl w:val="0"/>
-                <w:numId w:val="2"/>
-              </w:numPr>
-              <w:spacing w:line="240" w:lineRule="auto"/>
-              <w:ind w:left="735" w:hanging="375"/>
-            </w:pPr>
-            <w:r>
-              <w:t>Hearts:</w:t>
-            </w:r>
-          </w:p>
-          <w:p>
-            <w:pPr>
-              <w:pStyle w:val="normal0"/>
-              <w:widowControl w:val="0"/>
-              <w:numPr>
-                <w:ilvl w:val="0"/>
-                <w:numId w:val="2"/>
-              </w:numPr>
-              <w:spacing w:line="240" w:lineRule="auto"/>
-              <w:ind w:left="735" w:hanging="375"/>
-            </w:pPr>
-            <w:r>
-              <w:t>Diamonds:</w:t>
-            </w:r>
-          </w:p>
-          <w:p>
-            <w:pPr>
-              <w:pStyle w:val="normal0"/>
-              <w:widowControl w:val="0"/>
-              <w:numPr>
-                <w:ilvl w:val="0"/>
-                <w:numId w:val="2"/>
-              </w:numPr>
-              <w:spacing w:line="240" w:lineRule="auto"/>
-              <w:ind w:left="735" w:hanging="375"/>
-            </w:pPr>
-            <w:r>
-              <w:t xml:space="preserve">Spades: </w:t>
-            </w:r>
-            <w:r>
-              <w:t>If your opponent has more cards in their hand, draw 3 cards. If your opponent has more cards in their battlefield, discard 2 cards from their hand.</w:t>
-            </w:r>
-          </w:p>
-          <w:p>
-            <w:pPr>
-              <w:pStyle w:val="normal0"/>
-              <w:widowControl w:val="0"/>
-              <w:numPr>
-                <w:ilvl w:val="0"/>
-                <w:numId w:val="2"/>
-              </w:numPr>
-              <w:spacing w:line="240" w:lineRule="auto"/>
-              <w:ind w:left="735" w:hanging="375"/>
-            </w:pPr>
-            <w:r>
-              <w:t>Clubs:</w:t>
+              <w:ind w:left="105"/>
+            </w:pPr>
+            <w:r>
+              <w:t>Transform into a card on the field.</w:t>
             </w:r>
           </w:p>
         </w:tc>
@@ -385,14 +301,82 @@
       <w:pPr>
         <w:pStyle w:val="normal0"/>
       </w:pPr>
-      <w:r>
-        <w:br/>
-      </w:r>
-      <w:r>
-        <w:br/>
-      </w:r>
-    </w:p>
-    <w:p>
+    </w:p>
+    <w:p>
+      <w:pPr>
+        <w:pStyle w:val="normal0"/>
+        <w:widowControl w:val="0"/>
+        <w:spacing w:line="240" w:lineRule="auto"/>
+        <w:rPr>
+          <w:i/>
+        </w:rPr>
+      </w:pPr>
+      <w:r>
+        <w:rPr>
+          <w:i/>
+        </w:rPr>
+        <w:t>The power level of this card is 0.</w:t>
+      </w:r>
+    </w:p>
+    <w:p>
+      <w:pPr>
+        <w:pStyle w:val="normal0"/>
+        <w:widowControl w:val="0"/>
+        <w:spacing w:line="240" w:lineRule="auto"/>
+      </w:pPr>
+      <w:r>
+        <w:t>Face-up: Transform into a suit. This card gains the appropriate effect:</w:t>
+      </w:r>
+    </w:p>
+    <w:p>
+      <w:pPr>
+        <w:pStyle w:val="normal0"/>
+        <w:widowControl w:val="0"/>
+        <w:numPr>
+          <w:ilvl w:val="0"/>
+          <w:numId w:val="2"/>
+        </w:numPr>
+        <w:spacing w:line="240" w:lineRule="auto"/>
+        <w:ind w:left="735" w:hanging="375"/>
+      </w:pPr>
+      <w:r>
+        <w:t xml:space="preserve">Hearts: </w:t>
+      </w:r>
+    </w:p>
+    <w:p>
+      <w:pPr>
+        <w:pStyle w:val="normal0"/>
+        <w:widowControl w:val="0"/>
+        <w:numPr>
+          <w:ilvl w:val="0"/>
+          <w:numId w:val="2"/>
+        </w:numPr>
+        <w:spacing w:line="240" w:lineRule="auto"/>
+        <w:ind w:left="735" w:hanging="375"/>
+      </w:pPr>
+      <w:r>
+        <w:t>Diamonds:</w:t>
+      </w:r>
+    </w:p>
+    <w:p>
+      <w:pPr>
+        <w:pStyle w:val="normal0"/>
+        <w:widowControl w:val="0"/>
+        <w:numPr>
+          <w:ilvl w:val="0"/>
+          <w:numId w:val="2"/>
+        </w:numPr>
+        <w:spacing w:line="240" w:lineRule="auto"/>
+        <w:ind w:left="735" w:hanging="375"/>
+      </w:pPr>
+      <w:r>
+        <w:t xml:space="preserve">Spades: </w:t>
+      </w:r>
+    </w:p>
+    <w:p>
+      <w:r>
+        <w:t>Clubs: If your opponent has more cards in their hand than yours, draw 3 cards. If your opponent has more cards in their battlefield than yours, discard 2 cards from their hand. (If both effects are applicable, you can choose either one)</w:t>
+      </w:r>
       <w:r>
         <w:br w:type="page"/>
       </w:r>
@@ -1145,6 +1129,9 @@
               <w:widowControl w:val="0"/>
               <w:spacing w:line="240" w:lineRule="auto"/>
             </w:pPr>
+            <w:r>
+              <w:t>Discard: Negate attack, and draw 2 cards.</w:t>
+            </w:r>
           </w:p>
         </w:tc>
       </w:tr>
@@ -1396,6 +1383,9 @@
               <w:spacing w:line="240" w:lineRule="auto"/>
               <w:contextualSpacing/>
             </w:pPr>
+            <w:r>
+              <w:t>Face-up: Summon two blank cards (0 power, cannot be sacrificed).</w:t>
+            </w:r>
           </w:p>
         </w:tc>
       </w:tr>
@@ -1490,6 +1480,9 @@
               <w:widowControl w:val="0"/>
               <w:spacing w:line="240" w:lineRule="auto"/>
             </w:pPr>
+            <w:r>
+              <w:t>Sacrifice Summoned: Bring back the card sacrificed. You cannot attack this turn.</w:t>
+            </w:r>
           </w:p>
         </w:tc>
       </w:tr>
@@ -1576,10 +1569,10 @@
               <w:spacing w:line="240" w:lineRule="auto"/>
             </w:pPr>
             <w:r>
-              <w:t>Face-up: Summon two blank cards (0 power, cannot be sacrificed)</w:t>
-            </w:r>
-            <w:r>
-              <w:t>.</w:t>
+              <w:t>Face-up: Reduce this card's power level by 1 to summon two c</w:t>
+            </w:r>
+            <w:r>
+              <w:t>ards, that cannot be sacrificed, attack, or have their effects activated. Destroy them at your opponent's end phase.</w:t>
             </w:r>
           </w:p>
         </w:tc>
@@ -1962,6 +1955,15 @@
               <w:widowControl w:val="0"/>
               <w:spacing w:line="240" w:lineRule="auto"/>
             </w:pPr>
+            <w:r>
+              <w:t xml:space="preserve">Face-up: Increase the power level by </w:t>
+            </w:r>
+            <w:r>
+              <w:t>3</w:t>
+            </w:r>
+            <w:r>
+              <w:t xml:space="preserve"> until the end of this turn.</w:t>
+            </w:r>
           </w:p>
         </w:tc>
       </w:tr>
@@ -2004,7 +2006,13 @@
               <w:spacing w:line="240" w:lineRule="auto"/>
             </w:pPr>
             <w:r>
-              <w:t>Face-up: Increase the power level by 2 until the end of this turn.</w:t>
+              <w:t>Face-up: If this card is attacked, destroy up to two cards</w:t>
+            </w:r>
+            <w:r>
+              <w:t xml:space="preserve"> (except the attacking card)</w:t>
+            </w:r>
+            <w:r>
+              <w:t xml:space="preserve"> on your opponent's side of the field that has a power level &lt;= the power level of the attacking card.</w:t>
             </w:r>
           </w:p>
         </w:tc>
@@ -2047,6 +2055,9 @@
               <w:widowControl w:val="0"/>
               <w:spacing w:line="240" w:lineRule="auto"/>
             </w:pPr>
+            <w:r>
+              <w:t>Face-up: Can attack twice in the battle phase.</w:t>
+            </w:r>
           </w:p>
         </w:tc>
       </w:tr>
@@ -2089,7 +2100,60 @@
               <w:spacing w:line="240" w:lineRule="auto"/>
             </w:pPr>
             <w:r>
-              <w:t>Face-up: Can attack twice in the battle phase</w:t>
+              <w:t>Discard: Destroy all cards on your opponent's side of the field.</w:t>
+            </w:r>
+          </w:p>
+        </w:tc>
+      </w:tr>
+      <w:tr>
+        <w:tc>
+          <w:tcPr>
+            <w:tcW w:w="1080" w:type="dxa"/>
+            <w:tcMar>
+              <w:top w:w="100" w:type="dxa"/>
+              <w:left w:w="100" w:type="dxa"/>
+              <w:bottom w:w="100" w:type="dxa"/>
+              <w:right w:w="100" w:type="dxa"/>
+            </w:tcMar>
+          </w:tcPr>
+          <w:p>
+            <w:pPr>
+              <w:pStyle w:val="normal0"/>
+              <w:widowControl w:val="0"/>
+              <w:spacing w:line="240" w:lineRule="auto"/>
+            </w:pPr>
+            <w:r>
+              <w:t>8</w:t>
+            </w:r>
+          </w:p>
+        </w:tc>
+        <w:tc>
+          <w:tcPr>
+            <w:tcW w:w="7920" w:type="dxa"/>
+            <w:tcMar>
+              <w:top w:w="100" w:type="dxa"/>
+              <w:left w:w="100" w:type="dxa"/>
+              <w:bottom w:w="100" w:type="dxa"/>
+              <w:right w:w="100" w:type="dxa"/>
+            </w:tcMar>
+          </w:tcPr>
+          <w:p>
+            <w:pPr>
+              <w:pStyle w:val="normal0"/>
+              <w:widowControl w:val="0"/>
+              <w:spacing w:line="240" w:lineRule="auto"/>
+            </w:pPr>
+            <w:r>
+              <w:t xml:space="preserve">Face-up: </w:t>
+            </w:r>
+            <w:r>
+              <w:t xml:space="preserve">Halve a card's power level until </w:t>
+            </w:r>
+            <w:r>
+              <w:t xml:space="preserve">the </w:t>
+            </w:r>
+            <w:r>
+              <w:t>end phase</w:t>
             </w:r>
             <w:r>
               <w:t>.</w:t>
@@ -2115,7 +2179,7 @@
               <w:spacing w:line="240" w:lineRule="auto"/>
             </w:pPr>
             <w:r>
-              <w:t>8</w:t>
+              <w:t>9</w:t>
             </w:r>
           </w:p>
         </w:tc>
@@ -2136,19 +2200,16 @@
               <w:spacing w:line="240" w:lineRule="auto"/>
             </w:pPr>
             <w:r>
-              <w:t xml:space="preserve">Face-up: </w:t>
-            </w:r>
-            <w:r>
-              <w:t xml:space="preserve">Halve a card's power level until </w:t>
-            </w:r>
-            <w:r>
-              <w:t xml:space="preserve">the </w:t>
-            </w:r>
-            <w:r>
-              <w:t>end phase</w:t>
-            </w:r>
-            <w:r>
-              <w:t>.</w:t>
+              <w:t xml:space="preserve">Face-up: Target one card on the battlefield. If its </w:t>
+            </w:r>
+            <w:r>
+              <w:t>power</w:t>
+            </w:r>
+            <w:r>
+              <w:t xml:space="preserve"> level</w:t>
+            </w:r>
+            <w:r>
+              <w:t xml:space="preserve"> is &lt;= 9, destroy it. This card cannot attack if this effect is activated.</w:t>
             </w:r>
           </w:p>
         </w:tc>
@@ -2171,7 +2232,7 @@
               <w:spacing w:line="240" w:lineRule="auto"/>
             </w:pPr>
             <w:r>
-              <w:t>9</w:t>
+              <w:t>10</w:t>
             </w:r>
           </w:p>
         </w:tc>
@@ -2192,16 +2253,7 @@
               <w:spacing w:line="240" w:lineRule="auto"/>
             </w:pPr>
             <w:r>
-              <w:t xml:space="preserve">Face-up: Target one card on the battlefield. If its </w:t>
-            </w:r>
-            <w:r>
-              <w:t>power</w:t>
-            </w:r>
-            <w:r>
-              <w:t xml:space="preserve"> level</w:t>
-            </w:r>
-            <w:r>
-              <w:t xml:space="preserve"> is &lt;= 9, destroy it. This card cannot attack if this effect is activated.</w:t>
+              <w:t>Face-up: This card can attack all your opponent's cards once.</w:t>
             </w:r>
           </w:p>
         </w:tc>
@@ -2224,7 +2276,7 @@
               <w:spacing w:line="240" w:lineRule="auto"/>
             </w:pPr>
             <w:r>
-              <w:t>10</w:t>
+              <w:t>J</w:t>
             </w:r>
           </w:p>
         </w:tc>
@@ -2245,7 +2297,7 @@
               <w:spacing w:line="240" w:lineRule="auto"/>
             </w:pPr>
             <w:r>
-              <w:t>Face-up: This card can attack all your opponent's cards once.</w:t>
+              <w:t>Sacrifice Summoned: Increase this card's power level by 1 for every SPADE card in your graveyard.</w:t>
             </w:r>
           </w:p>
         </w:tc>
@@ -2268,7 +2320,7 @@
               <w:spacing w:line="240" w:lineRule="auto"/>
             </w:pPr>
             <w:r>
-              <w:t>J</w:t>
+              <w:t>Q</w:t>
             </w:r>
           </w:p>
         </w:tc>
@@ -2289,49 +2341,8 @@
               <w:spacing w:line="240" w:lineRule="auto"/>
             </w:pPr>
             <w:r>
-              <w:t>Sacrifice Summoned: Increase this card's power level by 1 for every SPADE card in your graveyard.</w:t>
-            </w:r>
-          </w:p>
-        </w:tc>
-      </w:tr>
-      <w:tr>
-        <w:tc>
-          <w:tcPr>
-            <w:tcW w:w="1080" w:type="dxa"/>
-            <w:tcMar>
-              <w:top w:w="100" w:type="dxa"/>
-              <w:left w:w="100" w:type="dxa"/>
-              <w:bottom w:w="100" w:type="dxa"/>
-              <w:right w:w="100" w:type="dxa"/>
-            </w:tcMar>
-          </w:tcPr>
-          <w:p>
-            <w:pPr>
-              <w:pStyle w:val="normal0"/>
-              <w:widowControl w:val="0"/>
-              <w:spacing w:line="240" w:lineRule="auto"/>
-            </w:pPr>
-            <w:r>
-              <w:t>Q</w:t>
-            </w:r>
-          </w:p>
-        </w:tc>
-        <w:tc>
-          <w:tcPr>
-            <w:tcW w:w="7920" w:type="dxa"/>
-            <w:tcMar>
-              <w:top w:w="100" w:type="dxa"/>
-              <w:left w:w="100" w:type="dxa"/>
-              <w:bottom w:w="100" w:type="dxa"/>
-              <w:right w:w="100" w:type="dxa"/>
-            </w:tcMar>
-          </w:tcPr>
-          <w:p>
-            <w:pPr>
-              <w:pStyle w:val="normal0"/>
-              <w:widowControl w:val="0"/>
-              <w:spacing w:line="240" w:lineRule="auto"/>
-            </w:pPr>
+              <w:t>Sacrifice Summoned: Destroy all HEARTS cards from your opponent's side of the field</w:t>
+            </w:r>
           </w:p>
         </w:tc>
       </w:tr>
@@ -2495,9 +2506,6 @@
               <w:t>2 additional cards</w:t>
             </w:r>
             <w:r>
-              <w:t>, then discard 1 card</w:t>
-            </w:r>
-            <w:r>
               <w:t>.</w:t>
             </w:r>
           </w:p>
@@ -2542,22 +2550,98 @@
               <w:spacing w:line="240" w:lineRule="auto"/>
             </w:pPr>
             <w:r>
+              <w:t>Discard: Target one card on the field. While it's on the battlefield, it's effects cannot be activated.</w:t>
+            </w:r>
+          </w:p>
+        </w:tc>
+      </w:tr>
+      <w:tr>
+        <w:tc>
+          <w:tcPr>
+            <w:tcW w:w="1020" w:type="dxa"/>
+            <w:tcMar>
+              <w:top w:w="100" w:type="dxa"/>
+              <w:left w:w="100" w:type="dxa"/>
+              <w:bottom w:w="100" w:type="dxa"/>
+              <w:right w:w="100" w:type="dxa"/>
+            </w:tcMar>
+          </w:tcPr>
+          <w:p>
+            <w:pPr>
+              <w:pStyle w:val="normal0"/>
+              <w:widowControl w:val="0"/>
+              <w:spacing w:line="240" w:lineRule="auto"/>
+            </w:pPr>
+            <w:r>
+              <w:t>3</w:t>
+            </w:r>
+          </w:p>
+        </w:tc>
+        <w:tc>
+          <w:tcPr>
+            <w:tcW w:w="7980" w:type="dxa"/>
+            <w:tcMar>
+              <w:top w:w="100" w:type="dxa"/>
+              <w:left w:w="100" w:type="dxa"/>
+              <w:bottom w:w="100" w:type="dxa"/>
+              <w:right w:w="100" w:type="dxa"/>
+            </w:tcMar>
+          </w:tcPr>
+          <w:p>
+            <w:pPr>
+              <w:pStyle w:val="normal0"/>
+              <w:widowControl w:val="0"/>
+              <w:spacing w:line="240" w:lineRule="auto"/>
+            </w:pPr>
+            <w:r>
+              <w:t>Face-up: One card on the field may not attack next turn.</w:t>
+            </w:r>
+          </w:p>
+        </w:tc>
+      </w:tr>
+      <w:tr>
+        <w:tc>
+          <w:tcPr>
+            <w:tcW w:w="1020" w:type="dxa"/>
+            <w:tcMar>
+              <w:top w:w="100" w:type="dxa"/>
+              <w:left w:w="100" w:type="dxa"/>
+              <w:bottom w:w="100" w:type="dxa"/>
+              <w:right w:w="100" w:type="dxa"/>
+            </w:tcMar>
+          </w:tcPr>
+          <w:p>
+            <w:pPr>
+              <w:pStyle w:val="normal0"/>
+              <w:widowControl w:val="0"/>
+              <w:spacing w:line="240" w:lineRule="auto"/>
+            </w:pPr>
+            <w:r>
+              <w:t>4</w:t>
+            </w:r>
+          </w:p>
+        </w:tc>
+        <w:tc>
+          <w:tcPr>
+            <w:tcW w:w="7980" w:type="dxa"/>
+            <w:tcMar>
+              <w:top w:w="100" w:type="dxa"/>
+              <w:left w:w="100" w:type="dxa"/>
+              <w:bottom w:w="100" w:type="dxa"/>
+              <w:right w:w="100" w:type="dxa"/>
+            </w:tcMar>
+          </w:tcPr>
+          <w:p>
+            <w:pPr>
+              <w:pStyle w:val="normal0"/>
+              <w:widowControl w:val="0"/>
+              <w:spacing w:line="240" w:lineRule="auto"/>
+            </w:pPr>
+            <w:r>
               <w:t xml:space="preserve">Face-up: </w:t>
             </w:r>
             <w:r>
-              <w:t>You and your opponent select on</w:t>
-            </w:r>
-            <w:r>
-              <w:t>e</w:t>
-            </w:r>
-            <w:r>
-              <w:t xml:space="preserve"> card</w:t>
-            </w:r>
-            <w:r>
-              <w:t xml:space="preserve"> each</w:t>
-            </w:r>
-            <w:r>
-              <w:t xml:space="preserve"> on the battlefield. Swap them.</w:t>
+              <w:t>Reshuffle this card into your deck to draw another card.</w:t>
             </w:r>
           </w:p>
         </w:tc>
@@ -2580,7 +2664,7 @@
               <w:spacing w:line="240" w:lineRule="auto"/>
             </w:pPr>
             <w:r>
-              <w:t>3</w:t>
+              <w:t>5</w:t>
             </w:r>
           </w:p>
         </w:tc>
@@ -2601,7 +2685,7 @@
               <w:spacing w:line="240" w:lineRule="auto"/>
             </w:pPr>
             <w:r>
-              <w:t>Face-up: One card on the field may not attack next turn.</w:t>
+              <w:t>Face-up: You can sacrifice this card to destroy another card on either battlefield.</w:t>
             </w:r>
           </w:p>
         </w:tc>
@@ -2624,7 +2708,7 @@
               <w:spacing w:line="240" w:lineRule="auto"/>
             </w:pPr>
             <w:r>
-              <w:t>4</w:t>
+              <w:t>6</w:t>
             </w:r>
           </w:p>
         </w:tc>
@@ -2645,110 +2729,7 @@
               <w:spacing w:line="240" w:lineRule="auto"/>
             </w:pPr>
             <w:r>
-              <w:t xml:space="preserve">Face-up: </w:t>
-            </w:r>
-            <w:r>
-              <w:t>Reshuffle this card into your deck to draw another card.</w:t>
-            </w:r>
-          </w:p>
-        </w:tc>
-      </w:tr>
-      <w:tr>
-        <w:tc>
-          <w:tcPr>
-            <w:tcW w:w="1020" w:type="dxa"/>
-            <w:tcMar>
-              <w:top w:w="100" w:type="dxa"/>
-              <w:left w:w="100" w:type="dxa"/>
-              <w:bottom w:w="100" w:type="dxa"/>
-              <w:right w:w="100" w:type="dxa"/>
-            </w:tcMar>
-          </w:tcPr>
-          <w:p>
-            <w:pPr>
-              <w:pStyle w:val="normal0"/>
-              <w:widowControl w:val="0"/>
-              <w:spacing w:line="240" w:lineRule="auto"/>
-            </w:pPr>
-            <w:r>
-              <w:t>5</w:t>
-            </w:r>
-          </w:p>
-        </w:tc>
-        <w:tc>
-          <w:tcPr>
-            <w:tcW w:w="7980" w:type="dxa"/>
-            <w:tcMar>
-              <w:top w:w="100" w:type="dxa"/>
-              <w:left w:w="100" w:type="dxa"/>
-              <w:bottom w:w="100" w:type="dxa"/>
-              <w:right w:w="100" w:type="dxa"/>
-            </w:tcMar>
-          </w:tcPr>
-          <w:p>
-            <w:pPr>
-              <w:pStyle w:val="normal0"/>
-              <w:widowControl w:val="0"/>
-              <w:spacing w:line="240" w:lineRule="auto"/>
-            </w:pPr>
-            <w:r>
-              <w:t>Face-up: You can sacrifice this card to destroy another card on either battlefield.</w:t>
-            </w:r>
-          </w:p>
-        </w:tc>
-      </w:tr>
-      <w:tr>
-        <w:tc>
-          <w:tcPr>
-            <w:tcW w:w="1020" w:type="dxa"/>
-            <w:tcMar>
-              <w:top w:w="100" w:type="dxa"/>
-              <w:left w:w="100" w:type="dxa"/>
-              <w:bottom w:w="100" w:type="dxa"/>
-              <w:right w:w="100" w:type="dxa"/>
-            </w:tcMar>
-          </w:tcPr>
-          <w:p>
-            <w:pPr>
-              <w:pStyle w:val="normal0"/>
-              <w:widowControl w:val="0"/>
-              <w:spacing w:line="240" w:lineRule="auto"/>
-            </w:pPr>
-            <w:r>
-              <w:t>6</w:t>
-            </w:r>
-          </w:p>
-        </w:tc>
-        <w:tc>
-          <w:tcPr>
-            <w:tcW w:w="7980" w:type="dxa"/>
-            <w:tcMar>
-              <w:top w:w="100" w:type="dxa"/>
-              <w:left w:w="100" w:type="dxa"/>
-              <w:bottom w:w="100" w:type="dxa"/>
-              <w:right w:w="100" w:type="dxa"/>
-            </w:tcMar>
-          </w:tcPr>
-          <w:p>
-            <w:pPr>
-              <w:pStyle w:val="normal0"/>
-              <w:widowControl w:val="0"/>
-              <w:spacing w:line="240" w:lineRule="auto"/>
-            </w:pPr>
-            <w:r>
-              <w:t>Discard</w:t>
-            </w:r>
-            <w:r>
-              <w:t xml:space="preserve">: Target one card on the field. </w:t>
-            </w:r>
-            <w:r>
-              <w:t>While it's on the battlefield, it's effects cannot be acti</w:t>
-            </w:r>
-            <w:r>
-              <w:t>vated</w:t>
-            </w:r>
-            <w:r>
-              <w:t>.</w:t>
+              <w:t>Face-up: You and your opponent select one card each on the battlefield. Swap them.</w:t>
             </w:r>
           </w:p>
         </w:tc>
@@ -3146,6 +3127,12 @@
           <w:i/>
         </w:rPr>
         <w:tab/>
+      </w:r>
+      <w:r>
+        <w:rPr>
+          <w:i/>
+        </w:rPr>
+        <w:t xml:space="preserve">Face-up: </w:t>
       </w:r>
       <w:r>
         <w:rPr>

</xml_diff>

<commit_message>
Added card descriptions for the SPADES suit
</commit_message>
<xml_diff>
--- a/Documentation/effects.docx
+++ b/Documentation/effects.docx
@@ -1956,7 +1956,13 @@
               <w:spacing w:line="240" w:lineRule="auto"/>
             </w:pPr>
             <w:r>
-              <w:t xml:space="preserve">Face-up: Increase the power level by </w:t>
+              <w:t xml:space="preserve">Face-up: Increase </w:t>
+            </w:r>
+            <w:r>
+              <w:t>this card's</w:t>
+            </w:r>
+            <w:r>
+              <w:t xml:space="preserve"> power level by </w:t>
             </w:r>
             <w:r>
               <w:t>3</w:t>

</xml_diff>

<commit_message>
Suggestion added to effect
</commit_message>
<xml_diff>
--- a/Documentation/effects.docx
+++ b/Documentation/effects.docx
@@ -3165,6 +3165,21 @@
           <w:i/>
         </w:rPr>
         <w:t>Face-up: Your opponent cannot sacrifice summon next turn.</w:t>
+      </w:r>
+    </w:p>
+    <w:p>
+      <w:pPr>
+        <w:pStyle w:val="normal0"/>
+        <w:rPr>
+          <w:i/>
+        </w:rPr>
+      </w:pPr>
+      <w:r>
+        <w:rPr>
+          <w:i/>
+        </w:rPr>
+        <w:tab/>
+        <w:t>Face-up: Transform into another suit</w:t>
       </w:r>
     </w:p>
     <w:p>

</xml_diff>

<commit_message>
Added diamonds and clubs. Changed some effects. Added a todo file.
</commit_message>
<xml_diff>
--- a/Documentation/effects.docx
+++ b/Documentation/effects.docx
@@ -1481,7 +1481,7 @@
               <w:spacing w:line="240" w:lineRule="auto"/>
             </w:pPr>
             <w:r>
-              <w:t>Sacrifice Summoned: Bring back the card sacrificed. You cannot attack this turn.</w:t>
+              <w:t>Sacrifice Summoned: None of your opponent's cards can be activated for 2 of their turns.</w:t>
             </w:r>
           </w:p>
         </w:tc>
@@ -1617,6 +1617,9 @@
             </w:pPr>
             <w:r>
               <w:t>Sacrifice Summoned: All cards in your battlefield / graveyard / hand cannot be targeted or destroyed for 3 turns (while this card remains on your battlefield)</w:t>
+            </w:r>
+            <w:r>
+              <w:t>.</w:t>
             </w:r>
           </w:p>
         </w:tc>
@@ -2980,16 +2983,7 @@
               <w:spacing w:line="240" w:lineRule="auto"/>
             </w:pPr>
             <w:r>
-              <w:t>Sacrifice Summoned</w:t>
-            </w:r>
-            <w:r>
-              <w:t xml:space="preserve">: None of your opponent's cards can be activated for 2 </w:t>
-            </w:r>
-            <w:r>
-              <w:t xml:space="preserve">of their </w:t>
-            </w:r>
-            <w:r>
-              <w:t>turns.</w:t>
+              <w:t>Sacrifice Summoned: Summon the sacrificed cards. You cannot attack this turn.</w:t>
             </w:r>
           </w:p>
         </w:tc>

</xml_diff>

<commit_message>
Removed ancients from effect list
</commit_message>
<xml_diff>
--- a/Documentation/effects.docx
+++ b/Documentation/effects.docx
@@ -3193,68 +3193,7 @@
         </w:rPr>
         <w:t>your opponent's shields instead of battling normally.</w:t>
       </w:r>
-    </w:p>
-    <w:p>
-      <w:pPr>
-        <w:pStyle w:val="normal0"/>
-        <w:rPr>
-          <w:i/>
-        </w:rPr>
-      </w:pPr>
-      <w:r>
-        <w:rPr>
-          <w:i/>
-        </w:rPr>
-        <w:br w:type="page"/>
-      </w:r>
-    </w:p>
-    <w:p>
-      <w:pPr>
-        <w:pStyle w:val="normal0"/>
-      </w:pPr>
-      <w:r>
-        <w:lastRenderedPageBreak/>
-        <w:t>[ANCIENTS]</w:t>
-      </w:r>
-      <w:r>
-        <w:br/>
-      </w:r>
-      <w:r>
-        <w:br/>
-        <w:t>= Hearts</w:t>
-      </w:r>
-      <w:r>
-        <w:br/>
-      </w:r>
-      <w:r>
-        <w:br/>
-        <w:t>= Diamonds</w:t>
-      </w:r>
-      <w:r>
-        <w:br/>
-      </w:r>
-      <w:r>
-        <w:br/>
-        <w:t>= Spades</w:t>
-      </w:r>
-      <w:r>
-        <w:br/>
-      </w:r>
-      <w:r>
-        <w:br/>
-        <w:t>= Clubs</w:t>
-      </w:r>
-      <w:r>
-        <w:br/>
-      </w:r>
-      <w:r>
-        <w:br/>
-      </w:r>
-      <w:r>
-        <w:br/>
-      </w:r>
-      <w:r>
-        <w:br/>
+      <w:r>
         <w:t xml:space="preserve"> </w:t>
       </w:r>
     </w:p>

</xml_diff>

<commit_message>
Tweaked effects based on feedback
</commit_message>
<xml_diff>
--- a/Documentation/effects.docx
+++ b/Documentation/effects.docx
@@ -547,7 +547,13 @@
               <w:spacing w:line="240" w:lineRule="auto"/>
             </w:pPr>
             <w:r>
-              <w:t>Discard: Gain 1 shield.</w:t>
+              <w:t xml:space="preserve">Face-up: </w:t>
+            </w:r>
+            <w:r>
+              <w:t>During your turn, g</w:t>
+            </w:r>
+            <w:r>
+              <w:t>ain 1 shield.</w:t>
             </w:r>
           </w:p>
         </w:tc>
@@ -1039,7 +1045,10 @@
               <w:spacing w:line="240" w:lineRule="auto"/>
             </w:pPr>
             <w:r>
-              <w:t>Sacrifice Summoned: Gain 3 shields.</w:t>
+              <w:t xml:space="preserve">Sacrifice Summoned: </w:t>
+            </w:r>
+            <w:r>
+              <w:t>Destroy 1 of your shields to destroy 2 of your opponent's shields.</w:t>
             </w:r>
           </w:p>
         </w:tc>
@@ -1174,7 +1183,10 @@
               <w:spacing w:line="240" w:lineRule="auto"/>
             </w:pPr>
             <w:r>
-              <w:t>Face-up: No</w:t>
+              <w:t>Summon</w:t>
+            </w:r>
+            <w:r>
+              <w:t>: No</w:t>
             </w:r>
             <w:r>
               <w:t xml:space="preserve"> </w:t>
@@ -1186,7 +1198,107 @@
               <w:t>2</w:t>
             </w:r>
             <w:r>
-              <w:t xml:space="preserve"> turns. (can’t be re-activated whilst this effect is in play)</w:t>
+              <w:t xml:space="preserve"> turns. </w:t>
+            </w:r>
+          </w:p>
+        </w:tc>
+      </w:tr>
+      <w:tr>
+        <w:tc>
+          <w:tcPr>
+            <w:tcW w:w="1020" w:type="dxa"/>
+            <w:tcMar>
+              <w:top w:w="100" w:type="dxa"/>
+              <w:left w:w="100" w:type="dxa"/>
+              <w:bottom w:w="100" w:type="dxa"/>
+              <w:right w:w="100" w:type="dxa"/>
+            </w:tcMar>
+          </w:tcPr>
+          <w:p>
+            <w:pPr>
+              <w:pStyle w:val="normal0"/>
+              <w:widowControl w:val="0"/>
+              <w:spacing w:line="240" w:lineRule="auto"/>
+            </w:pPr>
+            <w:r>
+              <w:t>3</w:t>
+            </w:r>
+          </w:p>
+        </w:tc>
+        <w:tc>
+          <w:tcPr>
+            <w:tcW w:w="7980" w:type="dxa"/>
+            <w:tcMar>
+              <w:top w:w="100" w:type="dxa"/>
+              <w:left w:w="100" w:type="dxa"/>
+              <w:bottom w:w="100" w:type="dxa"/>
+              <w:right w:w="100" w:type="dxa"/>
+            </w:tcMar>
+          </w:tcPr>
+          <w:p>
+            <w:pPr>
+              <w:pStyle w:val="normal0"/>
+              <w:widowControl w:val="0"/>
+              <w:spacing w:line="240" w:lineRule="auto"/>
+            </w:pPr>
+            <w:r>
+              <w:t xml:space="preserve">Face-up: If </w:t>
+            </w:r>
+            <w:r>
+              <w:t>this</w:t>
+            </w:r>
+            <w:r>
+              <w:t xml:space="preserve"> card were to be destroyed by battle, you </w:t>
+            </w:r>
+            <w:r>
+              <w:t>can redirect the attack to another target.</w:t>
+            </w:r>
+          </w:p>
+        </w:tc>
+      </w:tr>
+      <w:tr>
+        <w:tc>
+          <w:tcPr>
+            <w:tcW w:w="1020" w:type="dxa"/>
+            <w:tcMar>
+              <w:top w:w="100" w:type="dxa"/>
+              <w:left w:w="100" w:type="dxa"/>
+              <w:bottom w:w="100" w:type="dxa"/>
+              <w:right w:w="100" w:type="dxa"/>
+            </w:tcMar>
+          </w:tcPr>
+          <w:p>
+            <w:pPr>
+              <w:pStyle w:val="normal0"/>
+              <w:widowControl w:val="0"/>
+              <w:spacing w:line="240" w:lineRule="auto"/>
+            </w:pPr>
+            <w:r>
+              <w:t>4</w:t>
+            </w:r>
+          </w:p>
+        </w:tc>
+        <w:tc>
+          <w:tcPr>
+            <w:tcW w:w="7980" w:type="dxa"/>
+            <w:tcMar>
+              <w:top w:w="100" w:type="dxa"/>
+              <w:left w:w="100" w:type="dxa"/>
+              <w:bottom w:w="100" w:type="dxa"/>
+              <w:right w:w="100" w:type="dxa"/>
+            </w:tcMar>
+          </w:tcPr>
+          <w:p>
+            <w:pPr>
+              <w:pStyle w:val="normal0"/>
+              <w:widowControl w:val="0"/>
+              <w:spacing w:line="240" w:lineRule="auto"/>
+            </w:pPr>
+            <w:r>
+              <w:t>Face-up: Can’t be destroyed by battle</w:t>
+            </w:r>
+            <w:r>
+              <w:t xml:space="preserve"> ONCE in the turn</w:t>
             </w:r>
             <w:r>
               <w:t>.</w:t>
@@ -1212,7 +1324,7 @@
               <w:spacing w:line="240" w:lineRule="auto"/>
             </w:pPr>
             <w:r>
-              <w:t>3</w:t>
+              <w:t>5</w:t>
             </w:r>
           </w:p>
         </w:tc>
@@ -1233,16 +1345,13 @@
               <w:spacing w:line="240" w:lineRule="auto"/>
             </w:pPr>
             <w:r>
-              <w:t xml:space="preserve">Face-up: If </w:t>
-            </w:r>
-            <w:r>
-              <w:t>this</w:t>
-            </w:r>
-            <w:r>
-              <w:t xml:space="preserve"> card were to be destroyed by battle, you </w:t>
-            </w:r>
-            <w:r>
-              <w:t>can redirect the attack to another target.</w:t>
+              <w:t xml:space="preserve">Face-up: If a card you control will be destroyed by battle, you can discard 1 card </w:t>
+            </w:r>
+            <w:r>
+              <w:t>instead</w:t>
+            </w:r>
+            <w:r>
+              <w:t>.</w:t>
             </w:r>
           </w:p>
         </w:tc>
@@ -1265,7 +1374,7 @@
               <w:spacing w:line="240" w:lineRule="auto"/>
             </w:pPr>
             <w:r>
-              <w:t>4</w:t>
+              <w:t>6</w:t>
             </w:r>
           </w:p>
         </w:tc>
@@ -1284,107 +1393,13 @@
               <w:pStyle w:val="normal0"/>
               <w:widowControl w:val="0"/>
               <w:spacing w:line="240" w:lineRule="auto"/>
-            </w:pPr>
-            <w:r>
-              <w:t>Face-up: Can’t be destroyed by battle</w:t>
-            </w:r>
-            <w:r>
-              <w:t>.</w:t>
-            </w:r>
-          </w:p>
-        </w:tc>
-      </w:tr>
-      <w:tr>
-        <w:tc>
-          <w:tcPr>
-            <w:tcW w:w="1020" w:type="dxa"/>
-            <w:tcMar>
-              <w:top w:w="100" w:type="dxa"/>
-              <w:left w:w="100" w:type="dxa"/>
-              <w:bottom w:w="100" w:type="dxa"/>
-              <w:right w:w="100" w:type="dxa"/>
-            </w:tcMar>
-          </w:tcPr>
-          <w:p>
-            <w:pPr>
-              <w:pStyle w:val="normal0"/>
-              <w:widowControl w:val="0"/>
-              <w:spacing w:line="240" w:lineRule="auto"/>
-            </w:pPr>
-            <w:r>
-              <w:t>5</w:t>
-            </w:r>
-          </w:p>
-        </w:tc>
-        <w:tc>
-          <w:tcPr>
-            <w:tcW w:w="7980" w:type="dxa"/>
-            <w:tcMar>
-              <w:top w:w="100" w:type="dxa"/>
-              <w:left w:w="100" w:type="dxa"/>
-              <w:bottom w:w="100" w:type="dxa"/>
-              <w:right w:w="100" w:type="dxa"/>
-            </w:tcMar>
-          </w:tcPr>
-          <w:p>
-            <w:pPr>
-              <w:pStyle w:val="normal0"/>
-              <w:widowControl w:val="0"/>
-              <w:spacing w:line="240" w:lineRule="auto"/>
-            </w:pPr>
-            <w:r>
-              <w:t xml:space="preserve">Face-up: If a card you control will be destroyed by battle, you can discard 1 card </w:t>
-            </w:r>
-            <w:r>
-              <w:t>instead</w:t>
-            </w:r>
-            <w:r>
-              <w:t>.</w:t>
-            </w:r>
-          </w:p>
-        </w:tc>
-      </w:tr>
-      <w:tr>
-        <w:tc>
-          <w:tcPr>
-            <w:tcW w:w="1020" w:type="dxa"/>
-            <w:tcMar>
-              <w:top w:w="100" w:type="dxa"/>
-              <w:left w:w="100" w:type="dxa"/>
-              <w:bottom w:w="100" w:type="dxa"/>
-              <w:right w:w="100" w:type="dxa"/>
-            </w:tcMar>
-          </w:tcPr>
-          <w:p>
-            <w:pPr>
-              <w:pStyle w:val="normal0"/>
-              <w:widowControl w:val="0"/>
-              <w:spacing w:line="240" w:lineRule="auto"/>
-            </w:pPr>
-            <w:r>
-              <w:t>6</w:t>
-            </w:r>
-          </w:p>
-        </w:tc>
-        <w:tc>
-          <w:tcPr>
-            <w:tcW w:w="7980" w:type="dxa"/>
-            <w:tcMar>
-              <w:top w:w="100" w:type="dxa"/>
-              <w:left w:w="100" w:type="dxa"/>
-              <w:bottom w:w="100" w:type="dxa"/>
-              <w:right w:w="100" w:type="dxa"/>
-            </w:tcMar>
-          </w:tcPr>
-          <w:p>
-            <w:pPr>
-              <w:pStyle w:val="normal0"/>
-              <w:widowControl w:val="0"/>
-              <w:spacing w:line="240" w:lineRule="auto"/>
               <w:contextualSpacing/>
             </w:pPr>
             <w:r>
-              <w:t>Face-up: Summon two blank cards (0 power, cannot be sacrificed).</w:t>
+              <w:t xml:space="preserve">Face-up: Summon </w:t>
+            </w:r>
+            <w:r>
+              <w:t>2 cards from the deck (their power level becomes 0). You cannot attack this turn.</w:t>
             </w:r>
           </w:p>
         </w:tc>
@@ -2509,10 +2524,13 @@
               <w:t>was a CLUB</w:t>
             </w:r>
             <w:r>
-              <w:t xml:space="preserve">, draw </w:t>
-            </w:r>
-            <w:r>
-              <w:t>2 additional cards</w:t>
+              <w:t>, draw</w:t>
+            </w:r>
+            <w:r>
+              <w:t xml:space="preserve"> 1</w:t>
+            </w:r>
+            <w:r>
+              <w:t xml:space="preserve"> additional card</w:t>
             </w:r>
             <w:r>
               <w:t>.</w:t>
@@ -2650,7 +2668,7 @@
               <w:t xml:space="preserve">Face-up: </w:t>
             </w:r>
             <w:r>
-              <w:t>Reshuffle this card into your deck to draw another card.</w:t>
+              <w:t>Sacrifice this card to extra summon one of the other 4's from your deck or hand, then send all other 4's (from both deck and hand) to the graveyard.</w:t>
             </w:r>
           </w:p>
         </w:tc>
@@ -3176,9 +3194,6 @@
     <w:p>
       <w:pPr>
         <w:pStyle w:val="normal0"/>
-        <w:rPr>
-          <w:i/>
-        </w:rPr>
       </w:pPr>
       <w:r>
         <w:rPr>
@@ -3196,6 +3211,226 @@
       <w:r>
         <w:t xml:space="preserve"> </w:t>
       </w:r>
+    </w:p>
+    <w:p>
+      <w:r>
+        <w:br w:type="page"/>
+      </w:r>
+    </w:p>
+    <w:p>
+      <w:pPr>
+        <w:pStyle w:val="normal0"/>
+      </w:pPr>
+      <w:r>
+        <w:lastRenderedPageBreak/>
+        <w:t>= Effects of destroyed shields</w:t>
+      </w:r>
+    </w:p>
+    <w:p>
+      <w:pPr>
+        <w:pStyle w:val="normal0"/>
+      </w:pPr>
+    </w:p>
+    <w:tbl>
+      <w:tblPr>
+        <w:tblStyle w:val="1"/>
+        <w:tblW w:w="9000" w:type="dxa"/>
+        <w:tblBorders>
+          <w:top w:val="single" w:sz="8" w:space="0" w:color="000000"/>
+          <w:left w:val="single" w:sz="8" w:space="0" w:color="000000"/>
+          <w:bottom w:val="single" w:sz="8" w:space="0" w:color="000000"/>
+          <w:right w:val="single" w:sz="8" w:space="0" w:color="000000"/>
+          <w:insideH w:val="single" w:sz="8" w:space="0" w:color="000000"/>
+          <w:insideV w:val="single" w:sz="8" w:space="0" w:color="000000"/>
+        </w:tblBorders>
+        <w:tblLayout w:type="fixed"/>
+        <w:tblLook w:val="0600"/>
+      </w:tblPr>
+      <w:tblGrid>
+        <w:gridCol w:w="1810"/>
+        <w:gridCol w:w="7190"/>
+      </w:tblGrid>
+      <w:tr>
+        <w:tc>
+          <w:tcPr>
+            <w:tcW w:w="1810" w:type="dxa"/>
+            <w:tcMar>
+              <w:top w:w="100" w:type="dxa"/>
+              <w:left w:w="100" w:type="dxa"/>
+              <w:bottom w:w="100" w:type="dxa"/>
+              <w:right w:w="100" w:type="dxa"/>
+            </w:tcMar>
+          </w:tcPr>
+          <w:p>
+            <w:pPr>
+              <w:pStyle w:val="normal0"/>
+              <w:widowControl w:val="0"/>
+              <w:spacing w:line="240" w:lineRule="auto"/>
+            </w:pPr>
+            <w:r>
+              <w:t>Heart</w:t>
+            </w:r>
+          </w:p>
+        </w:tc>
+        <w:tc>
+          <w:tcPr>
+            <w:tcW w:w="7190" w:type="dxa"/>
+            <w:tcMar>
+              <w:top w:w="100" w:type="dxa"/>
+              <w:left w:w="100" w:type="dxa"/>
+              <w:bottom w:w="100" w:type="dxa"/>
+              <w:right w:w="100" w:type="dxa"/>
+            </w:tcMar>
+          </w:tcPr>
+          <w:p>
+            <w:pPr>
+              <w:pStyle w:val="normal0"/>
+              <w:widowControl w:val="0"/>
+              <w:spacing w:line="240" w:lineRule="auto"/>
+            </w:pPr>
+            <w:r>
+              <w:t>Place a card from hand to shield zone (face-up). When destroyed as a shield, send to graveyard instead (cannot activate it as a destroyed shield).</w:t>
+            </w:r>
+          </w:p>
+        </w:tc>
+      </w:tr>
+      <w:tr>
+        <w:tc>
+          <w:tcPr>
+            <w:tcW w:w="1810" w:type="dxa"/>
+            <w:tcMar>
+              <w:top w:w="100" w:type="dxa"/>
+              <w:left w:w="100" w:type="dxa"/>
+              <w:bottom w:w="100" w:type="dxa"/>
+              <w:right w:w="100" w:type="dxa"/>
+            </w:tcMar>
+          </w:tcPr>
+          <w:p>
+            <w:pPr>
+              <w:pStyle w:val="normal0"/>
+              <w:widowControl w:val="0"/>
+              <w:spacing w:line="240" w:lineRule="auto"/>
+            </w:pPr>
+            <w:r>
+              <w:t>Diamonds</w:t>
+            </w:r>
+          </w:p>
+        </w:tc>
+        <w:tc>
+          <w:tcPr>
+            <w:tcW w:w="7190" w:type="dxa"/>
+            <w:tcMar>
+              <w:top w:w="100" w:type="dxa"/>
+              <w:left w:w="100" w:type="dxa"/>
+              <w:bottom w:w="100" w:type="dxa"/>
+              <w:right w:w="100" w:type="dxa"/>
+            </w:tcMar>
+          </w:tcPr>
+          <w:p>
+            <w:pPr>
+              <w:pStyle w:val="normal0"/>
+              <w:widowControl w:val="0"/>
+              <w:spacing w:line="240" w:lineRule="auto"/>
+            </w:pPr>
+            <w:r>
+              <w:t>Summon a card from hand or deck. It's power level becomes 0, and is destroyed at the end of the turn.</w:t>
+            </w:r>
+          </w:p>
+        </w:tc>
+      </w:tr>
+      <w:tr>
+        <w:tc>
+          <w:tcPr>
+            <w:tcW w:w="1810" w:type="dxa"/>
+            <w:tcMar>
+              <w:top w:w="100" w:type="dxa"/>
+              <w:left w:w="100" w:type="dxa"/>
+              <w:bottom w:w="100" w:type="dxa"/>
+              <w:right w:w="100" w:type="dxa"/>
+            </w:tcMar>
+          </w:tcPr>
+          <w:p>
+            <w:pPr>
+              <w:pStyle w:val="normal0"/>
+              <w:widowControl w:val="0"/>
+              <w:spacing w:line="240" w:lineRule="auto"/>
+            </w:pPr>
+            <w:r>
+              <w:t>Spades</w:t>
+            </w:r>
+          </w:p>
+        </w:tc>
+        <w:tc>
+          <w:tcPr>
+            <w:tcW w:w="7190" w:type="dxa"/>
+            <w:tcMar>
+              <w:top w:w="100" w:type="dxa"/>
+              <w:left w:w="100" w:type="dxa"/>
+              <w:bottom w:w="100" w:type="dxa"/>
+              <w:right w:w="100" w:type="dxa"/>
+            </w:tcMar>
+          </w:tcPr>
+          <w:p>
+            <w:pPr>
+              <w:pStyle w:val="normal0"/>
+              <w:widowControl w:val="0"/>
+              <w:spacing w:line="240" w:lineRule="auto"/>
+            </w:pPr>
+            <w:r>
+              <w:t>Discard the destroyed shield to destroy one of your opponent's shields.</w:t>
+            </w:r>
+          </w:p>
+        </w:tc>
+      </w:tr>
+      <w:tr>
+        <w:tc>
+          <w:tcPr>
+            <w:tcW w:w="1810" w:type="dxa"/>
+            <w:tcMar>
+              <w:top w:w="100" w:type="dxa"/>
+              <w:left w:w="100" w:type="dxa"/>
+              <w:bottom w:w="100" w:type="dxa"/>
+              <w:right w:w="100" w:type="dxa"/>
+            </w:tcMar>
+          </w:tcPr>
+          <w:p>
+            <w:pPr>
+              <w:pStyle w:val="normal0"/>
+              <w:widowControl w:val="0"/>
+              <w:spacing w:line="240" w:lineRule="auto"/>
+            </w:pPr>
+            <w:r>
+              <w:t>Clubs</w:t>
+            </w:r>
+          </w:p>
+        </w:tc>
+        <w:tc>
+          <w:tcPr>
+            <w:tcW w:w="7190" w:type="dxa"/>
+            <w:tcMar>
+              <w:top w:w="100" w:type="dxa"/>
+              <w:left w:w="100" w:type="dxa"/>
+              <w:bottom w:w="100" w:type="dxa"/>
+              <w:right w:w="100" w:type="dxa"/>
+            </w:tcMar>
+          </w:tcPr>
+          <w:p>
+            <w:pPr>
+              <w:pStyle w:val="normal0"/>
+              <w:widowControl w:val="0"/>
+              <w:spacing w:line="240" w:lineRule="auto"/>
+            </w:pPr>
+            <w:r>
+              <w:t>Draw 1 card.</w:t>
+            </w:r>
+          </w:p>
+        </w:tc>
+      </w:tr>
+    </w:tbl>
+    <w:p>
+      <w:pPr>
+        <w:pStyle w:val="normal0"/>
+      </w:pPr>
     </w:p>
     <w:sectPr>
       <w:pgSz w:w="11909" w:h="16834"/>

</xml_diff>

<commit_message>
Added 'Other' suit into effects
</commit_message>
<xml_diff>
--- a/Documentation/effects.docx
+++ b/Documentation/effects.docx
@@ -3266,6 +3266,62 @@
               <w:pStyle w:val="normal0"/>
               <w:widowControl w:val="0"/>
               <w:spacing w:line="240" w:lineRule="auto"/>
+              <w:rPr>
+                <w:b/>
+              </w:rPr>
+            </w:pPr>
+            <w:r>
+              <w:rPr>
+                <w:b/>
+              </w:rPr>
+              <w:t>Suit of shield</w:t>
+            </w:r>
+          </w:p>
+        </w:tc>
+        <w:tc>
+          <w:tcPr>
+            <w:tcW w:w="7190" w:type="dxa"/>
+            <w:tcMar>
+              <w:top w:w="100" w:type="dxa"/>
+              <w:left w:w="100" w:type="dxa"/>
+              <w:bottom w:w="100" w:type="dxa"/>
+              <w:right w:w="100" w:type="dxa"/>
+            </w:tcMar>
+          </w:tcPr>
+          <w:p>
+            <w:pPr>
+              <w:pStyle w:val="normal0"/>
+              <w:widowControl w:val="0"/>
+              <w:spacing w:line="240" w:lineRule="auto"/>
+              <w:rPr>
+                <w:b/>
+              </w:rPr>
+            </w:pPr>
+            <w:r>
+              <w:rPr>
+                <w:b/>
+              </w:rPr>
+              <w:t>Effect</w:t>
+            </w:r>
+          </w:p>
+        </w:tc>
+      </w:tr>
+      <w:tr>
+        <w:tc>
+          <w:tcPr>
+            <w:tcW w:w="1810" w:type="dxa"/>
+            <w:tcMar>
+              <w:top w:w="100" w:type="dxa"/>
+              <w:left w:w="100" w:type="dxa"/>
+              <w:bottom w:w="100" w:type="dxa"/>
+              <w:right w:w="100" w:type="dxa"/>
+            </w:tcMar>
+          </w:tcPr>
+          <w:p>
+            <w:pPr>
+              <w:pStyle w:val="normal0"/>
+              <w:widowControl w:val="0"/>
+              <w:spacing w:line="240" w:lineRule="auto"/>
             </w:pPr>
             <w:r>
               <w:t>Heart</w:t>
@@ -3422,6 +3478,50 @@
             </w:pPr>
             <w:r>
               <w:t>Draw 1 card.</w:t>
+            </w:r>
+          </w:p>
+        </w:tc>
+      </w:tr>
+      <w:tr>
+        <w:tc>
+          <w:tcPr>
+            <w:tcW w:w="1810" w:type="dxa"/>
+            <w:tcMar>
+              <w:top w:w="100" w:type="dxa"/>
+              <w:left w:w="100" w:type="dxa"/>
+              <w:bottom w:w="100" w:type="dxa"/>
+              <w:right w:w="100" w:type="dxa"/>
+            </w:tcMar>
+          </w:tcPr>
+          <w:p>
+            <w:pPr>
+              <w:pStyle w:val="normal0"/>
+              <w:widowControl w:val="0"/>
+              <w:spacing w:line="240" w:lineRule="auto"/>
+            </w:pPr>
+            <w:r>
+              <w:t>Other</w:t>
+            </w:r>
+          </w:p>
+        </w:tc>
+        <w:tc>
+          <w:tcPr>
+            <w:tcW w:w="7190" w:type="dxa"/>
+            <w:tcMar>
+              <w:top w:w="100" w:type="dxa"/>
+              <w:left w:w="100" w:type="dxa"/>
+              <w:bottom w:w="100" w:type="dxa"/>
+              <w:right w:w="100" w:type="dxa"/>
+            </w:tcMar>
+          </w:tcPr>
+          <w:p>
+            <w:pPr>
+              <w:pStyle w:val="normal0"/>
+              <w:widowControl w:val="0"/>
+              <w:spacing w:line="240" w:lineRule="auto"/>
+            </w:pPr>
+            <w:r>
+              <w:t>No effect.</w:t>
             </w:r>
           </w:p>
         </w:tc>

</xml_diff>